<commit_message>
Organize project structure add update test results
</commit_message>
<xml_diff>
--- a/Lab4_TestScript.docx
+++ b/Lab4_TestScript.docx
@@ -782,29 +782,7 @@
           <w:cs/>
           <w:lang w:bidi="th-TH"/>
         </w:rPr>
-        <w:t>ฟอร</w:t>
-      </w:r>
-      <w:proofErr w:type="spellStart"/>
-      <w:r>
-        <w:rPr>
-          <w:rFonts w:ascii="TH SarabunPSK" w:hAnsi="TH SarabunPSK" w:cs="TH SarabunPSK" w:hint="cs"/>
-          <w:sz w:val="32"/>
-          <w:szCs w:val="32"/>
-          <w:cs/>
-          <w:lang w:bidi="th-TH"/>
-        </w:rPr>
-        <w:t>์แมต</w:t>
-      </w:r>
-      <w:proofErr w:type="spellEnd"/>
-      <w:r>
-        <w:rPr>
-          <w:rFonts w:ascii="TH SarabunPSK" w:hAnsi="TH SarabunPSK" w:cs="TH SarabunPSK" w:hint="cs"/>
-          <w:sz w:val="32"/>
-          <w:szCs w:val="32"/>
-          <w:cs/>
-          <w:lang w:bidi="th-TH"/>
-        </w:rPr>
-        <w:t xml:space="preserve">ของเบอร์โทรศัพท์ที่อนุญาตให้กรอกคือ </w:t>
+        <w:t xml:space="preserve">ฟอร์แมตของเบอร์โทรศัพท์ที่อนุญาตให้กรอกคือ </w:t>
       </w:r>
       <w:r>
         <w:rPr>
@@ -1261,29 +1239,31 @@
     <w:p>
       <w:pPr>
         <w:pStyle w:val="ListParagraph"/>
-        <w:ind w:left="360"/>
-        <w:rPr>
-          <w:rFonts w:ascii="TH SarabunPSK" w:hAnsi="TH SarabunPSK" w:cs="TH SarabunPSK"/>
-          <w:sz w:val="32"/>
-          <w:szCs w:val="32"/>
+        <w:spacing w:before="240" w:line="240" w:lineRule="auto"/>
+        <w:ind w:left="357"/>
+        <w:rPr>
+          <w:rFonts w:ascii="Noto Sans Thai" w:hAnsi="Noto Sans Thai" w:cs="Noto Sans Thai"/>
         </w:rPr>
       </w:pPr>
       <w:r>
         <w:rPr>
-          <w:rFonts w:ascii="TH SarabunPSK" w:hAnsi="TH SarabunPSK" w:cs="TH SarabunPSK" w:hint="cs"/>
-          <w:sz w:val="32"/>
-          <w:szCs w:val="32"/>
-        </w:rPr>
-        <w:t>______________________________________________________________________________________________________________________________________________________________</w:t>
+          <w:rFonts w:ascii="Noto Sans Thai" w:hAnsi="Noto Sans Thai" w:cs="Noto Sans Thai"/>
+        </w:rPr>
+        <w:t xml:space="preserve">Processor: 12th Gen Intel(R) </w:t>
       </w:r>
+      <w:proofErr w:type="gramStart"/>
       <w:r>
         <w:rPr>
-          <w:rFonts w:ascii="TH SarabunPSK" w:hAnsi="TH SarabunPSK" w:cs="TH SarabunPSK" w:hint="cs"/>
-          <w:sz w:val="32"/>
-          <w:szCs w:val="32"/>
-        </w:rPr>
-        <w:lastRenderedPageBreak/>
-        <w:t>______________________________________________________________________________________________________________________________________________________________</w:t>
+          <w:rFonts w:ascii="Noto Sans Thai" w:hAnsi="Noto Sans Thai" w:cs="Noto Sans Thai"/>
+        </w:rPr>
+        <w:t>Core(</w:t>
+      </w:r>
+      <w:proofErr w:type="gramEnd"/>
+      <w:r>
+        <w:rPr>
+          <w:rFonts w:ascii="Noto Sans Thai" w:hAnsi="Noto Sans Thai" w:cs="Noto Sans Thai"/>
+        </w:rPr>
+        <w:t>TM) i5-12400F (2.50 GHz)</w:t>
       </w:r>
     </w:p>
     <w:p>
@@ -1292,11 +1272,141 @@
         <w:spacing w:before="240" w:line="240" w:lineRule="auto"/>
         <w:ind w:left="357"/>
         <w:rPr>
-          <w:rFonts w:ascii="TH SarabunPSK" w:hAnsi="TH SarabunPSK" w:cs="TH SarabunPSK"/>
-          <w:sz w:val="32"/>
-          <w:szCs w:val="32"/>
-        </w:rPr>
-      </w:pPr>
+          <w:rFonts w:ascii="Noto Sans Thai" w:hAnsi="Noto Sans Thai" w:cs="Noto Sans Thai"/>
+        </w:rPr>
+      </w:pPr>
+      <w:r>
+        <w:rPr>
+          <w:rFonts w:ascii="Noto Sans Thai" w:hAnsi="Noto Sans Thai" w:cs="Noto Sans Thai"/>
+        </w:rPr>
+        <w:t>RAM: 32</w:t>
+      </w:r>
+      <w:r>
+        <w:rPr>
+          <w:rFonts w:ascii="Noto Sans Thai" w:hAnsi="Noto Sans Thai" w:cs="Noto Sans Thai"/>
+        </w:rPr>
+        <w:t xml:space="preserve"> </w:t>
+      </w:r>
+      <w:r>
+        <w:rPr>
+          <w:rFonts w:ascii="Noto Sans Thai" w:hAnsi="Noto Sans Thai" w:cs="Noto Sans Thai"/>
+        </w:rPr>
+        <w:t>GB (16GBx2) DDR4 3600MHz RAM CORSAIR VENGEANCE PRO SL RGB (WHITE)</w:t>
+      </w:r>
+    </w:p>
+    <w:p>
+      <w:pPr>
+        <w:pStyle w:val="ListParagraph"/>
+        <w:spacing w:before="240" w:line="240" w:lineRule="auto"/>
+        <w:ind w:left="357"/>
+        <w:rPr>
+          <w:rFonts w:ascii="Noto Sans Thai" w:hAnsi="Noto Sans Thai" w:cs="Noto Sans Thai"/>
+        </w:rPr>
+      </w:pPr>
+      <w:r>
+        <w:rPr>
+          <w:rFonts w:ascii="Noto Sans Thai" w:hAnsi="Noto Sans Thai" w:cs="Noto Sans Thai"/>
+        </w:rPr>
+        <w:t xml:space="preserve">Graphics Card: </w:t>
+      </w:r>
+      <w:r>
+        <w:rPr>
+          <w:rFonts w:ascii="Noto Sans Thai" w:hAnsi="Noto Sans Thai" w:cs="Noto Sans Thai"/>
+        </w:rPr>
+        <w:t xml:space="preserve">8 GB </w:t>
+      </w:r>
+      <w:r>
+        <w:rPr>
+          <w:rFonts w:ascii="Noto Sans Thai" w:hAnsi="Noto Sans Thai" w:cs="Noto Sans Thai"/>
+        </w:rPr>
+        <w:t>NVIDIA GeForce RTX 3060 Ti</w:t>
+      </w:r>
+    </w:p>
+    <w:p>
+      <w:pPr>
+        <w:pStyle w:val="ListParagraph"/>
+        <w:spacing w:before="240" w:line="240" w:lineRule="auto"/>
+        <w:ind w:left="357"/>
+        <w:rPr>
+          <w:rFonts w:ascii="Noto Sans Thai" w:hAnsi="Noto Sans Thai" w:cs="Noto Sans Thai"/>
+        </w:rPr>
+      </w:pPr>
+      <w:r>
+        <w:rPr>
+          <w:rFonts w:ascii="Noto Sans Thai" w:hAnsi="Noto Sans Thai" w:cs="Noto Sans Thai"/>
+        </w:rPr>
+        <w:t>MB: B760M DS3H DDR4</w:t>
+      </w:r>
+    </w:p>
+    <w:p>
+      <w:pPr>
+        <w:pStyle w:val="ListParagraph"/>
+        <w:spacing w:before="240" w:line="240" w:lineRule="auto"/>
+        <w:ind w:left="357"/>
+        <w:rPr>
+          <w:rFonts w:ascii="Noto Sans Thai" w:hAnsi="Noto Sans Thai" w:cs="Noto Sans Thai"/>
+        </w:rPr>
+      </w:pPr>
+      <w:r>
+        <w:rPr>
+          <w:rFonts w:ascii="Noto Sans Thai" w:hAnsi="Noto Sans Thai" w:cs="Noto Sans Thai"/>
+        </w:rPr>
+        <w:t>Monitors: DELL S2425H, GIGABYTE GS25F2</w:t>
+      </w:r>
+    </w:p>
+    <w:p>
+      <w:pPr>
+        <w:pStyle w:val="ListParagraph"/>
+        <w:spacing w:before="240" w:line="240" w:lineRule="auto"/>
+        <w:ind w:left="357"/>
+        <w:rPr>
+          <w:rFonts w:ascii="Noto Sans Thai" w:hAnsi="Noto Sans Thai" w:cs="Noto Sans Thai"/>
+          <w:lang w:bidi="th-TH"/>
+        </w:rPr>
+      </w:pPr>
+      <w:r>
+        <w:rPr>
+          <w:rFonts w:ascii="Noto Sans Thai" w:hAnsi="Noto Sans Thai" w:cs="Noto Sans Thai"/>
+        </w:rPr>
+        <w:lastRenderedPageBreak/>
+        <w:t>Power Supply: COOLER MASTER MWE Gold 750v2</w:t>
+      </w:r>
+    </w:p>
+    <w:p>
+      <w:pPr>
+        <w:pStyle w:val="ListParagraph"/>
+        <w:spacing w:before="240" w:line="240" w:lineRule="auto"/>
+        <w:ind w:left="357"/>
+        <w:rPr>
+          <w:rFonts w:ascii="Noto Sans Thai" w:hAnsi="Noto Sans Thai" w:cs="Noto Sans Thai"/>
+          <w:b/>
+          <w:bCs/>
+          <w:lang w:bidi="th-TH"/>
+        </w:rPr>
+      </w:pPr>
+      <w:r>
+        <w:rPr>
+          <w:rFonts w:ascii="Noto Sans Thai" w:hAnsi="Noto Sans Thai" w:cs="Noto Sans Thai"/>
+          <w:lang w:bidi="th-TH"/>
+        </w:rPr>
+        <w:t xml:space="preserve">Case: </w:t>
+      </w:r>
+      <w:proofErr w:type="spellStart"/>
+      <w:r>
+        <w:rPr>
+          <w:rFonts w:ascii="Noto Sans Thai" w:hAnsi="Noto Sans Thai" w:cs="Noto Sans Thai"/>
+          <w:lang w:bidi="th-TH"/>
+        </w:rPr>
+        <w:t>Montech</w:t>
+      </w:r>
+      <w:proofErr w:type="spellEnd"/>
+      <w:r>
+        <w:rPr>
+          <w:rFonts w:ascii="Noto Sans Thai" w:hAnsi="Noto Sans Thai" w:cs="Noto Sans Thai"/>
+          <w:lang w:bidi="th-TH"/>
+        </w:rPr>
+        <w:t xml:space="preserve"> X3 MESH RGB Lighting Mid-Tower ATX Gaming Case White</w:t>
+      </w:r>
     </w:p>
     <w:p>
       <w:pPr>
@@ -1368,22 +1478,84 @@
     <w:p>
       <w:pPr>
         <w:pStyle w:val="ListParagraph"/>
-        <w:ind w:left="360"/>
-        <w:rPr>
-          <w:rFonts w:ascii="TH SarabunPSK" w:hAnsi="TH SarabunPSK" w:cs="TH SarabunPSK"/>
-          <w:sz w:val="32"/>
-          <w:szCs w:val="32"/>
+        <w:spacing w:before="240" w:line="240" w:lineRule="auto"/>
+        <w:ind w:left="357"/>
+        <w:rPr>
+          <w:rFonts w:ascii="Noto Sans Thai" w:hAnsi="Noto Sans Thai" w:cs="Noto Sans Thai"/>
           <w:lang w:bidi="th-TH"/>
         </w:rPr>
       </w:pPr>
       <w:r>
         <w:rPr>
-          <w:rFonts w:ascii="TH SarabunPSK" w:hAnsi="TH SarabunPSK" w:cs="TH SarabunPSK" w:hint="cs"/>
-          <w:sz w:val="32"/>
-          <w:szCs w:val="32"/>
+          <w:rFonts w:ascii="Noto Sans Thai" w:hAnsi="Noto Sans Thai" w:cs="Noto Sans Thai"/>
           <w:lang w:bidi="th-TH"/>
         </w:rPr>
-        <w:t>___________________________________________________________________________________________________________________________________________________________________________________________________________________________________________________________________________________________________________________________________________________________________________________________________________</w:t>
+        <w:t xml:space="preserve">- Visual </w:t>
+      </w:r>
+      <w:r>
+        <w:rPr>
+          <w:rFonts w:ascii="Noto Sans Thai" w:hAnsi="Noto Sans Thai" w:cs="Noto Sans Thai"/>
+          <w:lang w:bidi="th-TH"/>
+        </w:rPr>
+        <w:t>S</w:t>
+      </w:r>
+      <w:r>
+        <w:rPr>
+          <w:rFonts w:ascii="Noto Sans Thai" w:hAnsi="Noto Sans Thai" w:cs="Noto Sans Thai"/>
+          <w:lang w:bidi="th-TH"/>
+        </w:rPr>
+        <w:t xml:space="preserve">tudio </w:t>
+      </w:r>
+      <w:r>
+        <w:rPr>
+          <w:rFonts w:ascii="Noto Sans Thai" w:hAnsi="Noto Sans Thai" w:cs="Noto Sans Thai"/>
+          <w:lang w:bidi="th-TH"/>
+        </w:rPr>
+        <w:t>C</w:t>
+      </w:r>
+      <w:r>
+        <w:rPr>
+          <w:rFonts w:ascii="Noto Sans Thai" w:hAnsi="Noto Sans Thai" w:cs="Noto Sans Thai"/>
+          <w:lang w:bidi="th-TH"/>
+        </w:rPr>
+        <w:t>ode</w:t>
+      </w:r>
+    </w:p>
+    <w:p>
+      <w:pPr>
+        <w:pStyle w:val="ListParagraph"/>
+        <w:spacing w:before="240" w:line="240" w:lineRule="auto"/>
+        <w:ind w:left="357"/>
+        <w:rPr>
+          <w:rFonts w:ascii="Noto Sans Thai" w:hAnsi="Noto Sans Thai" w:cs="Noto Sans Thai"/>
+          <w:lang w:bidi="th-TH"/>
+        </w:rPr>
+      </w:pPr>
+      <w:r>
+        <w:rPr>
+          <w:rFonts w:ascii="Noto Sans Thai" w:hAnsi="Noto Sans Thai" w:cs="Noto Sans Thai"/>
+          <w:lang w:bidi="th-TH"/>
+        </w:rPr>
+        <w:t>- Microsoft Word</w:t>
+      </w:r>
+    </w:p>
+    <w:p>
+      <w:pPr>
+        <w:pStyle w:val="ListParagraph"/>
+        <w:spacing w:before="240" w:line="240" w:lineRule="auto"/>
+        <w:ind w:left="357"/>
+        <w:rPr>
+          <w:rFonts w:ascii="Noto Sans Thai" w:hAnsi="Noto Sans Thai" w:cs="Noto Sans Thai"/>
+          <w:cs/>
+          <w:lang w:bidi="th-TH"/>
+        </w:rPr>
+      </w:pPr>
+      <w:r>
+        <w:rPr>
+          <w:rFonts w:ascii="Noto Sans Thai" w:hAnsi="Noto Sans Thai" w:cs="Noto Sans Thai"/>
+          <w:lang w:bidi="th-TH"/>
+        </w:rPr>
+        <w:t>- Chrome</w:t>
       </w:r>
     </w:p>
     <w:p>
@@ -1460,19 +1632,23 @@
         <w:pStyle w:val="ListParagraph"/>
         <w:ind w:left="360"/>
         <w:rPr>
-          <w:rFonts w:ascii="TH SarabunPSK" w:hAnsi="TH SarabunPSK" w:cs="TH SarabunPSK"/>
-          <w:sz w:val="32"/>
-          <w:szCs w:val="32"/>
+          <w:rFonts w:ascii="Noto Sans Thai" w:hAnsi="Noto Sans Thai" w:cs="Noto Sans Thai"/>
         </w:rPr>
       </w:pPr>
       <w:r>
         <w:rPr>
-          <w:rFonts w:ascii="TH SarabunPSK" w:hAnsi="TH SarabunPSK" w:cs="TH SarabunPSK" w:hint="cs"/>
-          <w:sz w:val="32"/>
-          <w:szCs w:val="32"/>
+          <w:rFonts w:ascii="Noto Sans Thai" w:hAnsi="Noto Sans Thai" w:cs="Noto Sans Thai"/>
+          <w:cs/>
           <w:lang w:bidi="th-TH"/>
         </w:rPr>
-        <w:t>_____________________________________________________________________________________________________________________________________________________________________________________________________________________________________________</w:t>
+        <w:t xml:space="preserve">นายนราวิชญ์ คำปุทา </w:t>
+      </w:r>
+      <w:r>
+        <w:rPr>
+          <w:rFonts w:ascii="Noto Sans Thai" w:hAnsi="Noto Sans Thai" w:cs="Noto Sans Thai"/>
+          <w:lang w:bidi="th-TH"/>
+        </w:rPr>
+        <w:t>663380017-6</w:t>
       </w:r>
     </w:p>
     <w:p>
@@ -1919,16 +2095,6 @@
     <w:p>
       <w:pPr>
         <w:rPr>
-          <w:rFonts w:ascii="TH SarabunPSK" w:hAnsi="TH SarabunPSK" w:cs="TH SarabunPSK" w:hint="cs"/>
-          <w:sz w:val="32"/>
-          <w:szCs w:val="32"/>
-          <w:lang w:bidi="th-TH"/>
-        </w:rPr>
-      </w:pPr>
-    </w:p>
-    <w:p>
-      <w:pPr>
-        <w:rPr>
           <w:rFonts w:ascii="TH SarabunPSK" w:hAnsi="TH SarabunPSK" w:cs="TH SarabunPSK"/>
           <w:sz w:val="32"/>
           <w:szCs w:val="32"/>
@@ -1942,7 +2108,16 @@
           <w:rFonts w:ascii="TH SarabunPSK" w:hAnsi="TH SarabunPSK" w:cs="TH SarabunPSK"/>
           <w:sz w:val="32"/>
           <w:szCs w:val="32"/>
-          <w:cs/>
+          <w:lang w:bidi="th-TH"/>
+        </w:rPr>
+      </w:pPr>
+    </w:p>
+    <w:p>
+      <w:pPr>
+        <w:rPr>
+          <w:rFonts w:ascii="TH SarabunPSK" w:hAnsi="TH SarabunPSK" w:cs="TH SarabunPSK"/>
+          <w:sz w:val="32"/>
+          <w:szCs w:val="32"/>
           <w:lang w:bidi="th-TH"/>
         </w:rPr>
         <w:sectPr>
@@ -2025,6 +2200,7 @@
                 <w:rFonts w:ascii="TH SarabunPSK" w:hAnsi="TH SarabunPSK" w:cs="TH SarabunPSK"/>
                 <w:sz w:val="32"/>
                 <w:szCs w:val="32"/>
+                <w:cs/>
                 <w:lang w:bidi="th-TH"/>
               </w:rPr>
             </w:pPr>
@@ -2275,17 +2451,7 @@
                 <w:cs/>
                 <w:lang w:bidi="th-TH"/>
               </w:rPr>
-              <w:t>อบรมเชิงปฏิบั</w:t>
-            </w:r>
-            <w:r>
-              <w:rPr>
-                <w:rFonts w:ascii="TH SarabunPSK" w:hAnsi="TH SarabunPSK" w:cs="TH SarabunPSK" w:hint="cs"/>
-                <w:sz w:val="32"/>
-                <w:szCs w:val="32"/>
-                <w:cs/>
-                <w:lang w:bidi="th-TH"/>
-              </w:rPr>
-              <w:t>ติการ</w:t>
+              <w:t>อบรมเชิงปฏิบัติการ</w:t>
             </w:r>
             <w:r>
               <w:rPr>
@@ -2350,9 +2516,20 @@
                 <w:rFonts w:ascii="TH SarabunPSK" w:hAnsi="TH SarabunPSK" w:cs="TH SarabunPSK"/>
                 <w:sz w:val="32"/>
                 <w:szCs w:val="32"/>
-                <w:lang w:bidi="th-TH"/>
-              </w:rPr>
-            </w:pPr>
+                <w:cs/>
+                <w:lang w:bidi="th-TH"/>
+              </w:rPr>
+            </w:pPr>
+            <w:r>
+              <w:rPr>
+                <w:rFonts w:ascii="TH SarabunPSK" w:hAnsi="TH SarabunPSK" w:cs="TH SarabunPSK" w:hint="cs"/>
+                <w:sz w:val="32"/>
+                <w:szCs w:val="32"/>
+                <w:cs/>
+                <w:lang w:bidi="th-TH"/>
+              </w:rPr>
+              <w:t>นราวิชญ์ คำปุทา</w:t>
+            </w:r>
           </w:p>
         </w:tc>
       </w:tr>
@@ -2717,6 +2894,15 @@
                 <w:lang w:bidi="th-TH"/>
               </w:rPr>
             </w:pPr>
+            <w:r>
+              <w:rPr>
+                <w:rFonts w:ascii="TH SarabunPSK" w:hAnsi="TH SarabunPSK" w:cs="TH SarabunPSK"/>
+                <w:sz w:val="32"/>
+                <w:szCs w:val="32"/>
+                <w:lang w:bidi="th-TH"/>
+              </w:rPr>
+              <w:t>12/24/2025</w:t>
+            </w:r>
           </w:p>
         </w:tc>
       </w:tr>
@@ -3812,9 +3998,39 @@
                 <w:rFonts w:ascii="TH SarabunPSK" w:hAnsi="TH SarabunPSK" w:cs="TH SarabunPSK"/>
                 <w:sz w:val="32"/>
                 <w:szCs w:val="32"/>
-                <w:lang w:bidi="th-TH"/>
-              </w:rPr>
-            </w:pPr>
+                <w:cs/>
+                <w:lang w:bidi="th-TH"/>
+              </w:rPr>
+            </w:pPr>
+            <w:r>
+              <w:rPr>
+                <w:rFonts w:ascii="TH SarabunPSK" w:hAnsi="TH SarabunPSK" w:cs="TH SarabunPSK" w:hint="cs"/>
+                <w:sz w:val="32"/>
+                <w:szCs w:val="32"/>
+                <w:cs/>
+                <w:lang w:bidi="th-TH"/>
+              </w:rPr>
+              <w:t xml:space="preserve">ระบบแสดงหน้า </w:t>
+            </w:r>
+            <w:r>
+              <w:rPr>
+                <w:rFonts w:ascii="TH SarabunPSK" w:hAnsi="TH SarabunPSK" w:cs="TH SarabunPSK"/>
+                <w:sz w:val="32"/>
+                <w:szCs w:val="32"/>
+                <w:lang w:bidi="th-TH"/>
+              </w:rPr>
+              <w:t>Workshop Registration</w:t>
+            </w:r>
+            <w:r>
+              <w:rPr>
+                <w:rFonts w:ascii="TH SarabunPSK" w:hAnsi="TH SarabunPSK" w:cs="TH SarabunPSK" w:hint="cs"/>
+                <w:sz w:val="32"/>
+                <w:szCs w:val="32"/>
+                <w:cs/>
+                <w:lang w:bidi="th-TH"/>
+              </w:rPr>
+              <w:t xml:space="preserve"> ได้</w:t>
+            </w:r>
           </w:p>
         </w:tc>
         <w:tc>
@@ -3823,13 +4039,64 @@
           </w:tcPr>
           <w:p>
             <w:pPr>
-              <w:rPr>
-                <w:rFonts w:ascii="TH SarabunPSK" w:hAnsi="TH SarabunPSK" w:cs="TH SarabunPSK"/>
-                <w:sz w:val="32"/>
-                <w:szCs w:val="32"/>
-                <w:lang w:bidi="th-TH"/>
-              </w:rPr>
-            </w:pPr>
+              <w:jc w:val="center"/>
+              <w:rPr>
+                <w:rFonts w:ascii="TH SarabunPSK" w:hAnsi="TH SarabunPSK" w:cs="TH SarabunPSK"/>
+                <w:sz w:val="32"/>
+                <w:szCs w:val="32"/>
+                <w:lang w:bidi="th-TH"/>
+              </w:rPr>
+            </w:pPr>
+            <w:r>
+              <w:rPr>
+                <w:rFonts w:ascii="TH SarabunPSK" w:hAnsi="TH SarabunPSK" w:cs="TH SarabunPSK" w:hint="cs"/>
+                <w:noProof/>
+                <w:sz w:val="32"/>
+                <w:szCs w:val="32"/>
+                <w:lang w:bidi="th-TH"/>
+              </w:rPr>
+              <w:drawing>
+                <wp:inline distT="0" distB="0" distL="0" distR="0" wp14:anchorId="62B2E0BE" wp14:editId="0364BB55">
+                  <wp:extent cx="201761" cy="191069"/>
+                  <wp:effectExtent l="0" t="0" r="8255" b="0"/>
+                  <wp:docPr id="1560703966" name="Picture 1560703966"/>
+                  <wp:cNvGraphicFramePr>
+                    <a:graphicFrameLocks xmlns:a="http://schemas.openxmlformats.org/drawingml/2006/main" noChangeAspect="1"/>
+                  </wp:cNvGraphicFramePr>
+                  <a:graphic xmlns:a="http://schemas.openxmlformats.org/drawingml/2006/main">
+                    <a:graphicData uri="http://schemas.openxmlformats.org/drawingml/2006/picture">
+                      <pic:pic xmlns:pic="http://schemas.openxmlformats.org/drawingml/2006/picture">
+                        <pic:nvPicPr>
+                          <pic:cNvPr id="1" name="th[1].png"/>
+                          <pic:cNvPicPr/>
+                        </pic:nvPicPr>
+                        <pic:blipFill>
+                          <a:blip r:embed="rId8" cstate="print">
+                            <a:extLst>
+                              <a:ext uri="{28A0092B-C50C-407E-A947-70E740481C1C}">
+                                <a14:useLocalDpi xmlns:a14="http://schemas.microsoft.com/office/drawing/2010/main" val="0"/>
+                              </a:ext>
+                            </a:extLst>
+                          </a:blip>
+                          <a:stretch>
+                            <a:fillRect/>
+                          </a:stretch>
+                        </pic:blipFill>
+                        <pic:spPr>
+                          <a:xfrm>
+                            <a:off x="0" y="0"/>
+                            <a:ext cx="201761" cy="191069"/>
+                          </a:xfrm>
+                          <a:prstGeom prst="rect">
+                            <a:avLst/>
+                          </a:prstGeom>
+                        </pic:spPr>
+                      </pic:pic>
+                    </a:graphicData>
+                  </a:graphic>
+                </wp:inline>
+              </w:drawing>
+            </w:r>
           </w:p>
         </w:tc>
         <w:tc>
@@ -3838,6 +4105,7 @@
           </w:tcPr>
           <w:p>
             <w:pPr>
+              <w:jc w:val="center"/>
               <w:rPr>
                 <w:rFonts w:ascii="TH SarabunPSK" w:hAnsi="TH SarabunPSK" w:cs="TH SarabunPSK"/>
                 <w:sz w:val="32"/>
@@ -4725,9 +4993,97 @@
                 <w:rFonts w:ascii="TH SarabunPSK" w:hAnsi="TH SarabunPSK" w:cs="TH SarabunPSK"/>
                 <w:sz w:val="32"/>
                 <w:szCs w:val="32"/>
-                <w:lang w:bidi="th-TH"/>
-              </w:rPr>
-            </w:pPr>
+                <w:cs/>
+                <w:lang w:bidi="th-TH"/>
+              </w:rPr>
+            </w:pPr>
+            <w:r>
+              <w:rPr>
+                <w:rFonts w:ascii="TH SarabunPSK" w:hAnsi="TH SarabunPSK" w:cs="TH SarabunPSK" w:hint="cs"/>
+                <w:sz w:val="32"/>
+                <w:szCs w:val="32"/>
+                <w:cs/>
+                <w:lang w:bidi="th-TH"/>
+              </w:rPr>
+              <w:t>ระบบกรอกข้อมูลครบถ้วน</w:t>
+            </w:r>
+            <w:r>
+              <w:rPr>
+                <w:rFonts w:ascii="TH SarabunPSK" w:hAnsi="TH SarabunPSK" w:cs="TH SarabunPSK"/>
+                <w:sz w:val="32"/>
+                <w:szCs w:val="32"/>
+                <w:cs/>
+                <w:lang w:bidi="th-TH"/>
+              </w:rPr>
+              <w:t>และเปลี่ยนหน้าไปยัง</w:t>
+            </w:r>
+            <w:r>
+              <w:rPr>
+                <w:rFonts w:ascii="TH SarabunPSK" w:hAnsi="TH SarabunPSK" w:cs="TH SarabunPSK"/>
+                <w:sz w:val="32"/>
+                <w:szCs w:val="32"/>
+                <w:lang w:bidi="th-TH"/>
+              </w:rPr>
+              <w:t xml:space="preserve"> Success.html </w:t>
+            </w:r>
+            <w:r>
+              <w:rPr>
+                <w:rFonts w:ascii="TH SarabunPSK" w:hAnsi="TH SarabunPSK" w:cs="TH SarabunPSK"/>
+                <w:sz w:val="32"/>
+                <w:szCs w:val="32"/>
+                <w:cs/>
+                <w:lang w:bidi="th-TH"/>
+              </w:rPr>
+              <w:t>ได้อย่างถูกต้อง โดยพบข้อความ "</w:t>
+            </w:r>
+            <w:r>
+              <w:rPr>
+                <w:rFonts w:ascii="TH SarabunPSK" w:hAnsi="TH SarabunPSK" w:cs="TH SarabunPSK"/>
+                <w:sz w:val="32"/>
+                <w:szCs w:val="32"/>
+                <w:lang w:bidi="th-TH"/>
+              </w:rPr>
+              <w:t xml:space="preserve">Thank you for registering with us." </w:t>
+            </w:r>
+            <w:r>
+              <w:rPr>
+                <w:rFonts w:ascii="TH SarabunPSK" w:hAnsi="TH SarabunPSK" w:cs="TH SarabunPSK"/>
+                <w:sz w:val="32"/>
+                <w:szCs w:val="32"/>
+                <w:cs/>
+                <w:lang w:bidi="th-TH"/>
+              </w:rPr>
+              <w:t xml:space="preserve">และ </w:t>
+            </w:r>
+            <w:r>
+              <w:rPr>
+                <w:rFonts w:ascii="TH SarabunPSK" w:hAnsi="TH SarabunPSK" w:cs="TH SarabunPSK" w:hint="cs"/>
+                <w:sz w:val="32"/>
+                <w:szCs w:val="32"/>
+                <w:cs/>
+                <w:lang w:bidi="th-TH"/>
+              </w:rPr>
+              <w:t>“</w:t>
+            </w:r>
+            <w:r>
+              <w:rPr>
+                <w:rFonts w:ascii="TH SarabunPSK" w:hAnsi="TH SarabunPSK" w:cs="TH SarabunPSK"/>
+                <w:sz w:val="32"/>
+                <w:szCs w:val="32"/>
+                <w:lang w:bidi="th-TH"/>
+              </w:rPr>
+              <w:t>We will send a confirmation to your email soon.</w:t>
+            </w:r>
+            <w:r>
+              <w:rPr>
+                <w:rFonts w:ascii="TH SarabunPSK" w:hAnsi="TH SarabunPSK" w:cs="TH SarabunPSK" w:hint="cs"/>
+                <w:sz w:val="32"/>
+                <w:szCs w:val="32"/>
+                <w:cs/>
+                <w:lang w:bidi="th-TH"/>
+              </w:rPr>
+              <w:t>”</w:t>
+            </w:r>
           </w:p>
         </w:tc>
         <w:tc>
@@ -4736,13 +5092,64 @@
           </w:tcPr>
           <w:p>
             <w:pPr>
-              <w:rPr>
-                <w:rFonts w:ascii="TH SarabunPSK" w:hAnsi="TH SarabunPSK" w:cs="TH SarabunPSK"/>
-                <w:sz w:val="32"/>
-                <w:szCs w:val="32"/>
-                <w:lang w:bidi="th-TH"/>
-              </w:rPr>
-            </w:pPr>
+              <w:jc w:val="center"/>
+              <w:rPr>
+                <w:rFonts w:ascii="TH SarabunPSK" w:hAnsi="TH SarabunPSK" w:cs="TH SarabunPSK"/>
+                <w:sz w:val="32"/>
+                <w:szCs w:val="32"/>
+                <w:lang w:bidi="th-TH"/>
+              </w:rPr>
+            </w:pPr>
+            <w:r>
+              <w:rPr>
+                <w:rFonts w:ascii="TH SarabunPSK" w:hAnsi="TH SarabunPSK" w:cs="TH SarabunPSK" w:hint="cs"/>
+                <w:noProof/>
+                <w:sz w:val="32"/>
+                <w:szCs w:val="32"/>
+                <w:lang w:bidi="th-TH"/>
+              </w:rPr>
+              <w:drawing>
+                <wp:inline distT="0" distB="0" distL="0" distR="0" wp14:anchorId="64DAEE77" wp14:editId="3DFB4AFC">
+                  <wp:extent cx="201761" cy="191069"/>
+                  <wp:effectExtent l="0" t="0" r="8255" b="0"/>
+                  <wp:docPr id="964712005" name="Picture 964712005"/>
+                  <wp:cNvGraphicFramePr>
+                    <a:graphicFrameLocks xmlns:a="http://schemas.openxmlformats.org/drawingml/2006/main" noChangeAspect="1"/>
+                  </wp:cNvGraphicFramePr>
+                  <a:graphic xmlns:a="http://schemas.openxmlformats.org/drawingml/2006/main">
+                    <a:graphicData uri="http://schemas.openxmlformats.org/drawingml/2006/picture">
+                      <pic:pic xmlns:pic="http://schemas.openxmlformats.org/drawingml/2006/picture">
+                        <pic:nvPicPr>
+                          <pic:cNvPr id="1" name="th[1].png"/>
+                          <pic:cNvPicPr/>
+                        </pic:nvPicPr>
+                        <pic:blipFill>
+                          <a:blip r:embed="rId8" cstate="print">
+                            <a:extLst>
+                              <a:ext uri="{28A0092B-C50C-407E-A947-70E740481C1C}">
+                                <a14:useLocalDpi xmlns:a14="http://schemas.microsoft.com/office/drawing/2010/main" val="0"/>
+                              </a:ext>
+                            </a:extLst>
+                          </a:blip>
+                          <a:stretch>
+                            <a:fillRect/>
+                          </a:stretch>
+                        </pic:blipFill>
+                        <pic:spPr>
+                          <a:xfrm>
+                            <a:off x="0" y="0"/>
+                            <a:ext cx="201761" cy="191069"/>
+                          </a:xfrm>
+                          <a:prstGeom prst="rect">
+                            <a:avLst/>
+                          </a:prstGeom>
+                        </pic:spPr>
+                      </pic:pic>
+                    </a:graphicData>
+                  </a:graphic>
+                </wp:inline>
+              </w:drawing>
+            </w:r>
           </w:p>
         </w:tc>
         <w:tc>
@@ -4751,6 +5158,7 @@
           </w:tcPr>
           <w:p>
             <w:pPr>
+              <w:jc w:val="center"/>
               <w:rPr>
                 <w:rFonts w:ascii="TH SarabunPSK" w:hAnsi="TH SarabunPSK" w:cs="TH SarabunPSK"/>
                 <w:sz w:val="32"/>
@@ -5298,6 +5706,35 @@
                 <w:lang w:bidi="th-TH"/>
               </w:rPr>
             </w:pPr>
+            <w:r>
+              <w:rPr>
+                <w:rFonts w:ascii="TH SarabunPSK" w:hAnsi="TH SarabunPSK" w:cs="TH SarabunPSK" w:hint="cs"/>
+                <w:sz w:val="32"/>
+                <w:szCs w:val="32"/>
+                <w:cs/>
+                <w:lang w:bidi="th-TH"/>
+              </w:rPr>
+              <w:t xml:space="preserve">ระบบแสดงหน้า </w:t>
+            </w:r>
+            <w:r>
+              <w:rPr>
+                <w:rFonts w:ascii="TH SarabunPSK" w:hAnsi="TH SarabunPSK" w:cs="TH SarabunPSK"/>
+                <w:sz w:val="32"/>
+                <w:szCs w:val="32"/>
+                <w:lang w:bidi="th-TH"/>
+              </w:rPr>
+              <w:t>Workshop Registration</w:t>
+            </w:r>
+            <w:r>
+              <w:rPr>
+                <w:rFonts w:ascii="TH SarabunPSK" w:hAnsi="TH SarabunPSK" w:cs="TH SarabunPSK" w:hint="cs"/>
+                <w:sz w:val="32"/>
+                <w:szCs w:val="32"/>
+                <w:cs/>
+                <w:lang w:bidi="th-TH"/>
+              </w:rPr>
+              <w:t xml:space="preserve"> ได้</w:t>
+            </w:r>
           </w:p>
         </w:tc>
         <w:tc>
@@ -5306,13 +5743,64 @@
           </w:tcPr>
           <w:p>
             <w:pPr>
-              <w:rPr>
-                <w:rFonts w:ascii="TH SarabunPSK" w:hAnsi="TH SarabunPSK" w:cs="TH SarabunPSK"/>
-                <w:sz w:val="32"/>
-                <w:szCs w:val="32"/>
-                <w:lang w:bidi="th-TH"/>
-              </w:rPr>
-            </w:pPr>
+              <w:jc w:val="center"/>
+              <w:rPr>
+                <w:rFonts w:ascii="TH SarabunPSK" w:hAnsi="TH SarabunPSK" w:cs="TH SarabunPSK"/>
+                <w:sz w:val="32"/>
+                <w:szCs w:val="32"/>
+                <w:lang w:bidi="th-TH"/>
+              </w:rPr>
+            </w:pPr>
+            <w:r>
+              <w:rPr>
+                <w:rFonts w:ascii="TH SarabunPSK" w:hAnsi="TH SarabunPSK" w:cs="TH SarabunPSK" w:hint="cs"/>
+                <w:noProof/>
+                <w:sz w:val="32"/>
+                <w:szCs w:val="32"/>
+                <w:lang w:bidi="th-TH"/>
+              </w:rPr>
+              <w:drawing>
+                <wp:inline distT="0" distB="0" distL="0" distR="0" wp14:anchorId="2FFCE709" wp14:editId="14381C3D">
+                  <wp:extent cx="201761" cy="191069"/>
+                  <wp:effectExtent l="0" t="0" r="8255" b="0"/>
+                  <wp:docPr id="849023986" name="Picture 849023986"/>
+                  <wp:cNvGraphicFramePr>
+                    <a:graphicFrameLocks xmlns:a="http://schemas.openxmlformats.org/drawingml/2006/main" noChangeAspect="1"/>
+                  </wp:cNvGraphicFramePr>
+                  <a:graphic xmlns:a="http://schemas.openxmlformats.org/drawingml/2006/main">
+                    <a:graphicData uri="http://schemas.openxmlformats.org/drawingml/2006/picture">
+                      <pic:pic xmlns:pic="http://schemas.openxmlformats.org/drawingml/2006/picture">
+                        <pic:nvPicPr>
+                          <pic:cNvPr id="1" name="th[1].png"/>
+                          <pic:cNvPicPr/>
+                        </pic:nvPicPr>
+                        <pic:blipFill>
+                          <a:blip r:embed="rId8" cstate="print">
+                            <a:extLst>
+                              <a:ext uri="{28A0092B-C50C-407E-A947-70E740481C1C}">
+                                <a14:useLocalDpi xmlns:a14="http://schemas.microsoft.com/office/drawing/2010/main" val="0"/>
+                              </a:ext>
+                            </a:extLst>
+                          </a:blip>
+                          <a:stretch>
+                            <a:fillRect/>
+                          </a:stretch>
+                        </pic:blipFill>
+                        <pic:spPr>
+                          <a:xfrm>
+                            <a:off x="0" y="0"/>
+                            <a:ext cx="201761" cy="191069"/>
+                          </a:xfrm>
+                          <a:prstGeom prst="rect">
+                            <a:avLst/>
+                          </a:prstGeom>
+                        </pic:spPr>
+                      </pic:pic>
+                    </a:graphicData>
+                  </a:graphic>
+                </wp:inline>
+              </w:drawing>
+            </w:r>
           </w:p>
         </w:tc>
         <w:tc>
@@ -5321,6 +5809,7 @@
           </w:tcPr>
           <w:p>
             <w:pPr>
+              <w:jc w:val="center"/>
               <w:rPr>
                 <w:rFonts w:ascii="TH SarabunPSK" w:hAnsi="TH SarabunPSK" w:cs="TH SarabunPSK"/>
                 <w:sz w:val="32"/>
@@ -6020,6 +6509,102 @@
                 <w:lang w:bidi="th-TH"/>
               </w:rPr>
             </w:pPr>
+            <w:r>
+              <w:rPr>
+                <w:rFonts w:ascii="TH SarabunPSK" w:hAnsi="TH SarabunPSK" w:cs="TH SarabunPSK"/>
+                <w:sz w:val="32"/>
+                <w:szCs w:val="32"/>
+                <w:cs/>
+                <w:lang w:bidi="th-TH"/>
+              </w:rPr>
+              <w:t xml:space="preserve">ระบบยอมรับการเว้นว่างในช่อง </w:t>
+            </w:r>
+            <w:r>
+              <w:rPr>
+                <w:rFonts w:ascii="TH SarabunPSK" w:hAnsi="TH SarabunPSK" w:cs="TH SarabunPSK"/>
+                <w:sz w:val="32"/>
+                <w:szCs w:val="32"/>
+                <w:lang w:bidi="th-TH"/>
+              </w:rPr>
+              <w:t xml:space="preserve">Organization </w:t>
+            </w:r>
+            <w:r>
+              <w:rPr>
+                <w:rFonts w:ascii="TH SarabunPSK" w:hAnsi="TH SarabunPSK" w:cs="TH SarabunPSK"/>
+                <w:sz w:val="32"/>
+                <w:szCs w:val="32"/>
+                <w:cs/>
+                <w:lang w:bidi="th-TH"/>
+              </w:rPr>
+              <w:t>และเปลี่ยนหน้าไปยัง</w:t>
+            </w:r>
+            <w:r>
+              <w:rPr>
+                <w:rFonts w:ascii="TH SarabunPSK" w:hAnsi="TH SarabunPSK" w:cs="TH SarabunPSK"/>
+                <w:sz w:val="32"/>
+                <w:szCs w:val="32"/>
+                <w:lang w:bidi="th-TH"/>
+              </w:rPr>
+              <w:t xml:space="preserve"> Success.html </w:t>
+            </w:r>
+            <w:r>
+              <w:rPr>
+                <w:rFonts w:ascii="TH SarabunPSK" w:hAnsi="TH SarabunPSK" w:cs="TH SarabunPSK"/>
+                <w:sz w:val="32"/>
+                <w:szCs w:val="32"/>
+                <w:cs/>
+                <w:lang w:bidi="th-TH"/>
+              </w:rPr>
+              <w:t>ได้อย่างถูกต้อง โดยพบข้อความ "</w:t>
+            </w:r>
+            <w:r>
+              <w:rPr>
+                <w:rFonts w:ascii="TH SarabunPSK" w:hAnsi="TH SarabunPSK" w:cs="TH SarabunPSK"/>
+                <w:sz w:val="32"/>
+                <w:szCs w:val="32"/>
+                <w:lang w:bidi="th-TH"/>
+              </w:rPr>
+              <w:t xml:space="preserve">Thank you for registering with us." </w:t>
+            </w:r>
+            <w:r>
+              <w:rPr>
+                <w:rFonts w:ascii="TH SarabunPSK" w:hAnsi="TH SarabunPSK" w:cs="TH SarabunPSK"/>
+                <w:sz w:val="32"/>
+                <w:szCs w:val="32"/>
+                <w:cs/>
+                <w:lang w:bidi="th-TH"/>
+              </w:rPr>
+              <w:t xml:space="preserve">และ </w:t>
+            </w:r>
+            <w:r>
+              <w:rPr>
+                <w:rFonts w:ascii="TH SarabunPSK" w:hAnsi="TH SarabunPSK" w:cs="TH SarabunPSK" w:hint="cs"/>
+                <w:sz w:val="32"/>
+                <w:szCs w:val="32"/>
+                <w:cs/>
+                <w:lang w:bidi="th-TH"/>
+              </w:rPr>
+              <w:t>“</w:t>
+            </w:r>
+            <w:r>
+              <w:rPr>
+                <w:rFonts w:ascii="TH SarabunPSK" w:hAnsi="TH SarabunPSK" w:cs="TH SarabunPSK"/>
+                <w:sz w:val="32"/>
+                <w:szCs w:val="32"/>
+                <w:lang w:bidi="th-TH"/>
+              </w:rPr>
+              <w:t>We will send a confirmation to your email soon.</w:t>
+            </w:r>
+            <w:r>
+              <w:rPr>
+                <w:rFonts w:ascii="TH SarabunPSK" w:hAnsi="TH SarabunPSK" w:cs="TH SarabunPSK" w:hint="cs"/>
+                <w:sz w:val="32"/>
+                <w:szCs w:val="32"/>
+                <w:cs/>
+                <w:lang w:bidi="th-TH"/>
+              </w:rPr>
+              <w:t>”</w:t>
+            </w:r>
           </w:p>
         </w:tc>
         <w:tc>
@@ -6028,13 +6613,64 @@
           </w:tcPr>
           <w:p>
             <w:pPr>
-              <w:rPr>
-                <w:rFonts w:ascii="TH SarabunPSK" w:hAnsi="TH SarabunPSK" w:cs="TH SarabunPSK"/>
-                <w:sz w:val="32"/>
-                <w:szCs w:val="32"/>
-                <w:lang w:bidi="th-TH"/>
-              </w:rPr>
-            </w:pPr>
+              <w:jc w:val="center"/>
+              <w:rPr>
+                <w:rFonts w:ascii="TH SarabunPSK" w:hAnsi="TH SarabunPSK" w:cs="TH SarabunPSK"/>
+                <w:sz w:val="32"/>
+                <w:szCs w:val="32"/>
+                <w:lang w:bidi="th-TH"/>
+              </w:rPr>
+            </w:pPr>
+            <w:r>
+              <w:rPr>
+                <w:rFonts w:ascii="TH SarabunPSK" w:hAnsi="TH SarabunPSK" w:cs="TH SarabunPSK" w:hint="cs"/>
+                <w:noProof/>
+                <w:sz w:val="32"/>
+                <w:szCs w:val="32"/>
+                <w:lang w:bidi="th-TH"/>
+              </w:rPr>
+              <w:drawing>
+                <wp:inline distT="0" distB="0" distL="0" distR="0" wp14:anchorId="1CC3C19B" wp14:editId="1CE72456">
+                  <wp:extent cx="201761" cy="191069"/>
+                  <wp:effectExtent l="0" t="0" r="8255" b="0"/>
+                  <wp:docPr id="1993130849" name="Picture 1993130849"/>
+                  <wp:cNvGraphicFramePr>
+                    <a:graphicFrameLocks xmlns:a="http://schemas.openxmlformats.org/drawingml/2006/main" noChangeAspect="1"/>
+                  </wp:cNvGraphicFramePr>
+                  <a:graphic xmlns:a="http://schemas.openxmlformats.org/drawingml/2006/main">
+                    <a:graphicData uri="http://schemas.openxmlformats.org/drawingml/2006/picture">
+                      <pic:pic xmlns:pic="http://schemas.openxmlformats.org/drawingml/2006/picture">
+                        <pic:nvPicPr>
+                          <pic:cNvPr id="1" name="th[1].png"/>
+                          <pic:cNvPicPr/>
+                        </pic:nvPicPr>
+                        <pic:blipFill>
+                          <a:blip r:embed="rId8" cstate="print">
+                            <a:extLst>
+                              <a:ext uri="{28A0092B-C50C-407E-A947-70E740481C1C}">
+                                <a14:useLocalDpi xmlns:a14="http://schemas.microsoft.com/office/drawing/2010/main" val="0"/>
+                              </a:ext>
+                            </a:extLst>
+                          </a:blip>
+                          <a:stretch>
+                            <a:fillRect/>
+                          </a:stretch>
+                        </pic:blipFill>
+                        <pic:spPr>
+                          <a:xfrm>
+                            <a:off x="0" y="0"/>
+                            <a:ext cx="201761" cy="191069"/>
+                          </a:xfrm>
+                          <a:prstGeom prst="rect">
+                            <a:avLst/>
+                          </a:prstGeom>
+                        </pic:spPr>
+                      </pic:pic>
+                    </a:graphicData>
+                  </a:graphic>
+                </wp:inline>
+              </w:drawing>
+            </w:r>
           </w:p>
         </w:tc>
         <w:tc>
@@ -6043,6 +6679,7 @@
           </w:tcPr>
           <w:p>
             <w:pPr>
+              <w:jc w:val="center"/>
               <w:rPr>
                 <w:rFonts w:ascii="TH SarabunPSK" w:hAnsi="TH SarabunPSK" w:cs="TH SarabunPSK"/>
                 <w:sz w:val="32"/>
@@ -6167,7 +6804,6 @@
                 <w:szCs w:val="32"/>
                 <w:lang w:bidi="th-TH"/>
               </w:rPr>
-              <w:lastRenderedPageBreak/>
               <w:t>Test Scenario ID</w:t>
             </w:r>
             <w:r>
@@ -6525,6 +7161,16 @@
                 <w:lang w:bidi="th-TH"/>
               </w:rPr>
             </w:pPr>
+            <w:r>
+              <w:rPr>
+                <w:rFonts w:ascii="TH SarabunPSK" w:hAnsi="TH SarabunPSK" w:cs="TH SarabunPSK" w:hint="cs"/>
+                <w:sz w:val="32"/>
+                <w:szCs w:val="32"/>
+                <w:cs/>
+                <w:lang w:bidi="th-TH"/>
+              </w:rPr>
+              <w:t>นราวิชญ์ คำปุทา</w:t>
+            </w:r>
           </w:p>
         </w:tc>
       </w:tr>
@@ -6889,6 +7535,15 @@
                 <w:lang w:bidi="th-TH"/>
               </w:rPr>
             </w:pPr>
+            <w:r>
+              <w:rPr>
+                <w:rFonts w:ascii="TH SarabunPSK" w:hAnsi="TH SarabunPSK" w:cs="TH SarabunPSK"/>
+                <w:sz w:val="32"/>
+                <w:szCs w:val="32"/>
+                <w:lang w:bidi="th-TH"/>
+              </w:rPr>
+              <w:t>12/24/2025</w:t>
+            </w:r>
           </w:p>
         </w:tc>
       </w:tr>
@@ -7685,6 +8340,35 @@
                 <w:lang w:bidi="th-TH"/>
               </w:rPr>
             </w:pPr>
+            <w:r>
+              <w:rPr>
+                <w:rFonts w:ascii="TH SarabunPSK" w:hAnsi="TH SarabunPSK" w:cs="TH SarabunPSK" w:hint="cs"/>
+                <w:sz w:val="32"/>
+                <w:szCs w:val="32"/>
+                <w:cs/>
+                <w:lang w:bidi="th-TH"/>
+              </w:rPr>
+              <w:t xml:space="preserve">ระบบแสดงหน้า </w:t>
+            </w:r>
+            <w:r>
+              <w:rPr>
+                <w:rFonts w:ascii="TH SarabunPSK" w:hAnsi="TH SarabunPSK" w:cs="TH SarabunPSK"/>
+                <w:sz w:val="32"/>
+                <w:szCs w:val="32"/>
+                <w:lang w:bidi="th-TH"/>
+              </w:rPr>
+              <w:t>Workshop Registration</w:t>
+            </w:r>
+            <w:r>
+              <w:rPr>
+                <w:rFonts w:ascii="TH SarabunPSK" w:hAnsi="TH SarabunPSK" w:cs="TH SarabunPSK" w:hint="cs"/>
+                <w:sz w:val="32"/>
+                <w:szCs w:val="32"/>
+                <w:cs/>
+                <w:lang w:bidi="th-TH"/>
+              </w:rPr>
+              <w:t xml:space="preserve"> ได้</w:t>
+            </w:r>
           </w:p>
         </w:tc>
         <w:tc>
@@ -7693,13 +8377,64 @@
           </w:tcPr>
           <w:p>
             <w:pPr>
-              <w:rPr>
-                <w:rFonts w:ascii="TH SarabunPSK" w:hAnsi="TH SarabunPSK" w:cs="TH SarabunPSK"/>
-                <w:sz w:val="32"/>
-                <w:szCs w:val="32"/>
-                <w:lang w:bidi="th-TH"/>
-              </w:rPr>
-            </w:pPr>
+              <w:jc w:val="center"/>
+              <w:rPr>
+                <w:rFonts w:ascii="TH SarabunPSK" w:hAnsi="TH SarabunPSK" w:cs="TH SarabunPSK"/>
+                <w:sz w:val="32"/>
+                <w:szCs w:val="32"/>
+                <w:lang w:bidi="th-TH"/>
+              </w:rPr>
+            </w:pPr>
+            <w:r>
+              <w:rPr>
+                <w:rFonts w:ascii="TH SarabunPSK" w:hAnsi="TH SarabunPSK" w:cs="TH SarabunPSK" w:hint="cs"/>
+                <w:noProof/>
+                <w:sz w:val="32"/>
+                <w:szCs w:val="32"/>
+                <w:lang w:bidi="th-TH"/>
+              </w:rPr>
+              <w:drawing>
+                <wp:inline distT="0" distB="0" distL="0" distR="0" wp14:anchorId="154D2D66" wp14:editId="4CD35E85">
+                  <wp:extent cx="201761" cy="191069"/>
+                  <wp:effectExtent l="0" t="0" r="8255" b="0"/>
+                  <wp:docPr id="90451053" name="Picture 90451053"/>
+                  <wp:cNvGraphicFramePr>
+                    <a:graphicFrameLocks xmlns:a="http://schemas.openxmlformats.org/drawingml/2006/main" noChangeAspect="1"/>
+                  </wp:cNvGraphicFramePr>
+                  <a:graphic xmlns:a="http://schemas.openxmlformats.org/drawingml/2006/main">
+                    <a:graphicData uri="http://schemas.openxmlformats.org/drawingml/2006/picture">
+                      <pic:pic xmlns:pic="http://schemas.openxmlformats.org/drawingml/2006/picture">
+                        <pic:nvPicPr>
+                          <pic:cNvPr id="1" name="th[1].png"/>
+                          <pic:cNvPicPr/>
+                        </pic:nvPicPr>
+                        <pic:blipFill>
+                          <a:blip r:embed="rId8" cstate="print">
+                            <a:extLst>
+                              <a:ext uri="{28A0092B-C50C-407E-A947-70E740481C1C}">
+                                <a14:useLocalDpi xmlns:a14="http://schemas.microsoft.com/office/drawing/2010/main" val="0"/>
+                              </a:ext>
+                            </a:extLst>
+                          </a:blip>
+                          <a:stretch>
+                            <a:fillRect/>
+                          </a:stretch>
+                        </pic:blipFill>
+                        <pic:spPr>
+                          <a:xfrm>
+                            <a:off x="0" y="0"/>
+                            <a:ext cx="201761" cy="191069"/>
+                          </a:xfrm>
+                          <a:prstGeom prst="rect">
+                            <a:avLst/>
+                          </a:prstGeom>
+                        </pic:spPr>
+                      </pic:pic>
+                    </a:graphicData>
+                  </a:graphic>
+                </wp:inline>
+              </w:drawing>
+            </w:r>
           </w:p>
         </w:tc>
         <w:tc>
@@ -7708,6 +8443,7 @@
           </w:tcPr>
           <w:p>
             <w:pPr>
+              <w:jc w:val="center"/>
               <w:rPr>
                 <w:rFonts w:ascii="TH SarabunPSK" w:hAnsi="TH SarabunPSK" w:cs="TH SarabunPSK"/>
                 <w:sz w:val="32"/>
@@ -8370,6 +9106,54 @@
                 <w:lang w:bidi="th-TH"/>
               </w:rPr>
             </w:pPr>
+            <w:r>
+              <w:rPr>
+                <w:rFonts w:ascii="TH SarabunPSK" w:hAnsi="TH SarabunPSK" w:cs="TH SarabunPSK"/>
+                <w:sz w:val="32"/>
+                <w:szCs w:val="32"/>
+                <w:cs/>
+                <w:lang w:bidi="th-TH"/>
+              </w:rPr>
+              <w:t>ระบบระงับการส่งข้อมูลและค้างอยู่ที่หน้าเดิม (</w:t>
+            </w:r>
+            <w:r>
+              <w:rPr>
+                <w:rFonts w:ascii="TH SarabunPSK" w:hAnsi="TH SarabunPSK" w:cs="TH SarabunPSK"/>
+                <w:sz w:val="32"/>
+                <w:szCs w:val="32"/>
+                <w:lang w:bidi="th-TH"/>
+              </w:rPr>
+              <w:t xml:space="preserve">Workshop Registration) </w:t>
+            </w:r>
+            <w:r>
+              <w:rPr>
+                <w:rFonts w:ascii="TH SarabunPSK" w:hAnsi="TH SarabunPSK" w:cs="TH SarabunPSK"/>
+                <w:sz w:val="32"/>
+                <w:szCs w:val="32"/>
+                <w:cs/>
+                <w:lang w:bidi="th-TH"/>
+              </w:rPr>
+              <w:t>โดยแสดงข้อความ "</w:t>
+            </w:r>
+            <w:r>
+              <w:rPr>
+                <w:rFonts w:ascii="TH SarabunPSK" w:hAnsi="TH SarabunPSK" w:cs="TH SarabunPSK"/>
+                <w:sz w:val="32"/>
+                <w:szCs w:val="32"/>
+                <w:lang w:bidi="th-TH"/>
+              </w:rPr>
+              <w:t xml:space="preserve">Please enter your first name!!" </w:t>
+            </w:r>
+            <w:r>
+              <w:rPr>
+                <w:rFonts w:ascii="TH SarabunPSK" w:hAnsi="TH SarabunPSK" w:cs="TH SarabunPSK"/>
+                <w:sz w:val="32"/>
+                <w:szCs w:val="32"/>
+                <w:cs/>
+                <w:lang w:bidi="th-TH"/>
+              </w:rPr>
+              <w:t>อย่างถูกต้องตามเงื่อนไข</w:t>
+            </w:r>
           </w:p>
         </w:tc>
         <w:tc>
@@ -8378,13 +9162,64 @@
           </w:tcPr>
           <w:p>
             <w:pPr>
-              <w:rPr>
-                <w:rFonts w:ascii="TH SarabunPSK" w:hAnsi="TH SarabunPSK" w:cs="TH SarabunPSK"/>
-                <w:sz w:val="32"/>
-                <w:szCs w:val="32"/>
-                <w:lang w:bidi="th-TH"/>
-              </w:rPr>
-            </w:pPr>
+              <w:jc w:val="center"/>
+              <w:rPr>
+                <w:rFonts w:ascii="TH SarabunPSK" w:hAnsi="TH SarabunPSK" w:cs="TH SarabunPSK"/>
+                <w:sz w:val="32"/>
+                <w:szCs w:val="32"/>
+                <w:lang w:bidi="th-TH"/>
+              </w:rPr>
+            </w:pPr>
+            <w:r>
+              <w:rPr>
+                <w:rFonts w:ascii="TH SarabunPSK" w:hAnsi="TH SarabunPSK" w:cs="TH SarabunPSK" w:hint="cs"/>
+                <w:noProof/>
+                <w:sz w:val="32"/>
+                <w:szCs w:val="32"/>
+                <w:lang w:bidi="th-TH"/>
+              </w:rPr>
+              <w:drawing>
+                <wp:inline distT="0" distB="0" distL="0" distR="0" wp14:anchorId="3D2E1476" wp14:editId="2BD3BE9F">
+                  <wp:extent cx="201761" cy="191069"/>
+                  <wp:effectExtent l="0" t="0" r="8255" b="0"/>
+                  <wp:docPr id="2028210067" name="Picture 2028210067"/>
+                  <wp:cNvGraphicFramePr>
+                    <a:graphicFrameLocks xmlns:a="http://schemas.openxmlformats.org/drawingml/2006/main" noChangeAspect="1"/>
+                  </wp:cNvGraphicFramePr>
+                  <a:graphic xmlns:a="http://schemas.openxmlformats.org/drawingml/2006/main">
+                    <a:graphicData uri="http://schemas.openxmlformats.org/drawingml/2006/picture">
+                      <pic:pic xmlns:pic="http://schemas.openxmlformats.org/drawingml/2006/picture">
+                        <pic:nvPicPr>
+                          <pic:cNvPr id="1" name="th[1].png"/>
+                          <pic:cNvPicPr/>
+                        </pic:nvPicPr>
+                        <pic:blipFill>
+                          <a:blip r:embed="rId8" cstate="print">
+                            <a:extLst>
+                              <a:ext uri="{28A0092B-C50C-407E-A947-70E740481C1C}">
+                                <a14:useLocalDpi xmlns:a14="http://schemas.microsoft.com/office/drawing/2010/main" val="0"/>
+                              </a:ext>
+                            </a:extLst>
+                          </a:blip>
+                          <a:stretch>
+                            <a:fillRect/>
+                          </a:stretch>
+                        </pic:blipFill>
+                        <pic:spPr>
+                          <a:xfrm>
+                            <a:off x="0" y="0"/>
+                            <a:ext cx="201761" cy="191069"/>
+                          </a:xfrm>
+                          <a:prstGeom prst="rect">
+                            <a:avLst/>
+                          </a:prstGeom>
+                        </pic:spPr>
+                      </pic:pic>
+                    </a:graphicData>
+                  </a:graphic>
+                </wp:inline>
+              </w:drawing>
+            </w:r>
           </w:p>
         </w:tc>
         <w:tc>
@@ -8393,6 +9228,7 @@
           </w:tcPr>
           <w:p>
             <w:pPr>
+              <w:jc w:val="center"/>
               <w:rPr>
                 <w:rFonts w:ascii="TH SarabunPSK" w:hAnsi="TH SarabunPSK" w:cs="TH SarabunPSK"/>
                 <w:sz w:val="32"/>
@@ -8922,6 +9758,35 @@
                 <w:lang w:bidi="th-TH"/>
               </w:rPr>
             </w:pPr>
+            <w:r>
+              <w:rPr>
+                <w:rFonts w:ascii="TH SarabunPSK" w:hAnsi="TH SarabunPSK" w:cs="TH SarabunPSK" w:hint="cs"/>
+                <w:sz w:val="32"/>
+                <w:szCs w:val="32"/>
+                <w:cs/>
+                <w:lang w:bidi="th-TH"/>
+              </w:rPr>
+              <w:t xml:space="preserve">ระบบแสดงหน้า </w:t>
+            </w:r>
+            <w:r>
+              <w:rPr>
+                <w:rFonts w:ascii="TH SarabunPSK" w:hAnsi="TH SarabunPSK" w:cs="TH SarabunPSK"/>
+                <w:sz w:val="32"/>
+                <w:szCs w:val="32"/>
+                <w:lang w:bidi="th-TH"/>
+              </w:rPr>
+              <w:t>Workshop Registration</w:t>
+            </w:r>
+            <w:r>
+              <w:rPr>
+                <w:rFonts w:ascii="TH SarabunPSK" w:hAnsi="TH SarabunPSK" w:cs="TH SarabunPSK" w:hint="cs"/>
+                <w:sz w:val="32"/>
+                <w:szCs w:val="32"/>
+                <w:cs/>
+                <w:lang w:bidi="th-TH"/>
+              </w:rPr>
+              <w:t xml:space="preserve"> ได้</w:t>
+            </w:r>
           </w:p>
         </w:tc>
         <w:tc>
@@ -8930,13 +9795,64 @@
           </w:tcPr>
           <w:p>
             <w:pPr>
-              <w:rPr>
-                <w:rFonts w:ascii="TH SarabunPSK" w:hAnsi="TH SarabunPSK" w:cs="TH SarabunPSK"/>
-                <w:sz w:val="32"/>
-                <w:szCs w:val="32"/>
-                <w:lang w:bidi="th-TH"/>
-              </w:rPr>
-            </w:pPr>
+              <w:jc w:val="center"/>
+              <w:rPr>
+                <w:rFonts w:ascii="TH SarabunPSK" w:hAnsi="TH SarabunPSK" w:cs="TH SarabunPSK"/>
+                <w:sz w:val="32"/>
+                <w:szCs w:val="32"/>
+                <w:lang w:bidi="th-TH"/>
+              </w:rPr>
+            </w:pPr>
+            <w:r>
+              <w:rPr>
+                <w:rFonts w:ascii="TH SarabunPSK" w:hAnsi="TH SarabunPSK" w:cs="TH SarabunPSK" w:hint="cs"/>
+                <w:noProof/>
+                <w:sz w:val="32"/>
+                <w:szCs w:val="32"/>
+                <w:lang w:bidi="th-TH"/>
+              </w:rPr>
+              <w:drawing>
+                <wp:inline distT="0" distB="0" distL="0" distR="0" wp14:anchorId="487673DC" wp14:editId="0347916C">
+                  <wp:extent cx="201761" cy="191069"/>
+                  <wp:effectExtent l="0" t="0" r="8255" b="0"/>
+                  <wp:docPr id="559906854" name="Picture 559906854"/>
+                  <wp:cNvGraphicFramePr>
+                    <a:graphicFrameLocks xmlns:a="http://schemas.openxmlformats.org/drawingml/2006/main" noChangeAspect="1"/>
+                  </wp:cNvGraphicFramePr>
+                  <a:graphic xmlns:a="http://schemas.openxmlformats.org/drawingml/2006/main">
+                    <a:graphicData uri="http://schemas.openxmlformats.org/drawingml/2006/picture">
+                      <pic:pic xmlns:pic="http://schemas.openxmlformats.org/drawingml/2006/picture">
+                        <pic:nvPicPr>
+                          <pic:cNvPr id="1" name="th[1].png"/>
+                          <pic:cNvPicPr/>
+                        </pic:nvPicPr>
+                        <pic:blipFill>
+                          <a:blip r:embed="rId8" cstate="print">
+                            <a:extLst>
+                              <a:ext uri="{28A0092B-C50C-407E-A947-70E740481C1C}">
+                                <a14:useLocalDpi xmlns:a14="http://schemas.microsoft.com/office/drawing/2010/main" val="0"/>
+                              </a:ext>
+                            </a:extLst>
+                          </a:blip>
+                          <a:stretch>
+                            <a:fillRect/>
+                          </a:stretch>
+                        </pic:blipFill>
+                        <pic:spPr>
+                          <a:xfrm>
+                            <a:off x="0" y="0"/>
+                            <a:ext cx="201761" cy="191069"/>
+                          </a:xfrm>
+                          <a:prstGeom prst="rect">
+                            <a:avLst/>
+                          </a:prstGeom>
+                        </pic:spPr>
+                      </pic:pic>
+                    </a:graphicData>
+                  </a:graphic>
+                </wp:inline>
+              </w:drawing>
+            </w:r>
           </w:p>
         </w:tc>
         <w:tc>
@@ -8945,6 +9861,7 @@
           </w:tcPr>
           <w:p>
             <w:pPr>
+              <w:jc w:val="center"/>
               <w:rPr>
                 <w:rFonts w:ascii="TH SarabunPSK" w:hAnsi="TH SarabunPSK" w:cs="TH SarabunPSK"/>
                 <w:sz w:val="32"/>
@@ -9604,6 +10521,73 @@
                 <w:lang w:bidi="th-TH"/>
               </w:rPr>
             </w:pPr>
+            <w:r>
+              <w:rPr>
+                <w:rFonts w:ascii="TH SarabunPSK" w:hAnsi="TH SarabunPSK" w:cs="TH SarabunPSK"/>
+                <w:sz w:val="32"/>
+                <w:szCs w:val="32"/>
+                <w:cs/>
+                <w:lang w:bidi="th-TH"/>
+              </w:rPr>
+              <w:t>ระบบยังคงค้างอยู่ที่หน้าเดิม (</w:t>
+            </w:r>
+            <w:r>
+              <w:rPr>
+                <w:rFonts w:ascii="TH SarabunPSK" w:hAnsi="TH SarabunPSK" w:cs="TH SarabunPSK"/>
+                <w:sz w:val="32"/>
+                <w:szCs w:val="32"/>
+                <w:lang w:bidi="th-TH"/>
+              </w:rPr>
+              <w:t xml:space="preserve">Workshop Registration) </w:t>
+            </w:r>
+            <w:r>
+              <w:rPr>
+                <w:rFonts w:ascii="TH SarabunPSK" w:hAnsi="TH SarabunPSK" w:cs="TH SarabunPSK"/>
+                <w:sz w:val="32"/>
+                <w:szCs w:val="32"/>
+                <w:cs/>
+                <w:lang w:bidi="th-TH"/>
+              </w:rPr>
+              <w:t xml:space="preserve">และแสดงข้อความ </w:t>
+            </w:r>
+            <w:r>
+              <w:rPr>
+                <w:rFonts w:ascii="TH SarabunPSK" w:hAnsi="TH SarabunPSK" w:cs="TH SarabunPSK"/>
+                <w:sz w:val="32"/>
+                <w:szCs w:val="32"/>
+                <w:lang w:bidi="th-TH"/>
+              </w:rPr>
+              <w:t xml:space="preserve">Error Message </w:t>
+            </w:r>
+            <w:r>
+              <w:rPr>
+                <w:rFonts w:ascii="TH SarabunPSK" w:hAnsi="TH SarabunPSK" w:cs="TH SarabunPSK"/>
+                <w:sz w:val="32"/>
+                <w:szCs w:val="32"/>
+                <w:cs/>
+                <w:lang w:bidi="th-TH"/>
+              </w:rPr>
+              <w:t>ว่า "</w:t>
+            </w:r>
+            <w:r>
+              <w:rPr>
+                <w:rFonts w:ascii="TH SarabunPSK" w:hAnsi="TH SarabunPSK" w:cs="TH SarabunPSK"/>
+                <w:sz w:val="32"/>
+                <w:szCs w:val="32"/>
+                <w:lang w:bidi="th-TH"/>
+              </w:rPr>
+              <w:t xml:space="preserve">Please enter your last name!!" </w:t>
+            </w:r>
+            <w:r>
+              <w:rPr>
+                <w:rFonts w:ascii="TH SarabunPSK" w:hAnsi="TH SarabunPSK" w:cs="TH SarabunPSK"/>
+                <w:sz w:val="32"/>
+                <w:szCs w:val="32"/>
+                <w:cs/>
+                <w:lang w:bidi="th-TH"/>
+              </w:rPr>
+              <w:t>อย่างถูกต้องตามเงื่อนไข</w:t>
+            </w:r>
           </w:p>
         </w:tc>
         <w:tc>
@@ -9612,13 +10596,64 @@
           </w:tcPr>
           <w:p>
             <w:pPr>
-              <w:rPr>
-                <w:rFonts w:ascii="TH SarabunPSK" w:hAnsi="TH SarabunPSK" w:cs="TH SarabunPSK"/>
-                <w:sz w:val="32"/>
-                <w:szCs w:val="32"/>
-                <w:lang w:bidi="th-TH"/>
-              </w:rPr>
-            </w:pPr>
+              <w:jc w:val="center"/>
+              <w:rPr>
+                <w:rFonts w:ascii="TH SarabunPSK" w:hAnsi="TH SarabunPSK" w:cs="TH SarabunPSK"/>
+                <w:sz w:val="32"/>
+                <w:szCs w:val="32"/>
+                <w:lang w:bidi="th-TH"/>
+              </w:rPr>
+            </w:pPr>
+            <w:r>
+              <w:rPr>
+                <w:rFonts w:ascii="TH SarabunPSK" w:hAnsi="TH SarabunPSK" w:cs="TH SarabunPSK" w:hint="cs"/>
+                <w:noProof/>
+                <w:sz w:val="32"/>
+                <w:szCs w:val="32"/>
+                <w:lang w:bidi="th-TH"/>
+              </w:rPr>
+              <w:drawing>
+                <wp:inline distT="0" distB="0" distL="0" distR="0" wp14:anchorId="089A9A1C" wp14:editId="2E16D973">
+                  <wp:extent cx="201761" cy="191069"/>
+                  <wp:effectExtent l="0" t="0" r="8255" b="0"/>
+                  <wp:docPr id="18958429" name="Picture 18958429"/>
+                  <wp:cNvGraphicFramePr>
+                    <a:graphicFrameLocks xmlns:a="http://schemas.openxmlformats.org/drawingml/2006/main" noChangeAspect="1"/>
+                  </wp:cNvGraphicFramePr>
+                  <a:graphic xmlns:a="http://schemas.openxmlformats.org/drawingml/2006/main">
+                    <a:graphicData uri="http://schemas.openxmlformats.org/drawingml/2006/picture">
+                      <pic:pic xmlns:pic="http://schemas.openxmlformats.org/drawingml/2006/picture">
+                        <pic:nvPicPr>
+                          <pic:cNvPr id="1" name="th[1].png"/>
+                          <pic:cNvPicPr/>
+                        </pic:nvPicPr>
+                        <pic:blipFill>
+                          <a:blip r:embed="rId8" cstate="print">
+                            <a:extLst>
+                              <a:ext uri="{28A0092B-C50C-407E-A947-70E740481C1C}">
+                                <a14:useLocalDpi xmlns:a14="http://schemas.microsoft.com/office/drawing/2010/main" val="0"/>
+                              </a:ext>
+                            </a:extLst>
+                          </a:blip>
+                          <a:stretch>
+                            <a:fillRect/>
+                          </a:stretch>
+                        </pic:blipFill>
+                        <pic:spPr>
+                          <a:xfrm>
+                            <a:off x="0" y="0"/>
+                            <a:ext cx="201761" cy="191069"/>
+                          </a:xfrm>
+                          <a:prstGeom prst="rect">
+                            <a:avLst/>
+                          </a:prstGeom>
+                        </pic:spPr>
+                      </pic:pic>
+                    </a:graphicData>
+                  </a:graphic>
+                </wp:inline>
+              </w:drawing>
+            </w:r>
           </w:p>
         </w:tc>
         <w:tc>
@@ -9627,6 +10662,7 @@
           </w:tcPr>
           <w:p>
             <w:pPr>
+              <w:jc w:val="center"/>
               <w:rPr>
                 <w:rFonts w:ascii="TH SarabunPSK" w:hAnsi="TH SarabunPSK" w:cs="TH SarabunPSK"/>
                 <w:sz w:val="32"/>
@@ -10155,6 +11191,35 @@
                 <w:lang w:bidi="th-TH"/>
               </w:rPr>
             </w:pPr>
+            <w:r>
+              <w:rPr>
+                <w:rFonts w:ascii="TH SarabunPSK" w:hAnsi="TH SarabunPSK" w:cs="TH SarabunPSK" w:hint="cs"/>
+                <w:sz w:val="32"/>
+                <w:szCs w:val="32"/>
+                <w:cs/>
+                <w:lang w:bidi="th-TH"/>
+              </w:rPr>
+              <w:t xml:space="preserve">ระบบแสดงหน้า </w:t>
+            </w:r>
+            <w:r>
+              <w:rPr>
+                <w:rFonts w:ascii="TH SarabunPSK" w:hAnsi="TH SarabunPSK" w:cs="TH SarabunPSK"/>
+                <w:sz w:val="32"/>
+                <w:szCs w:val="32"/>
+                <w:lang w:bidi="th-TH"/>
+              </w:rPr>
+              <w:t>Workshop Registration</w:t>
+            </w:r>
+            <w:r>
+              <w:rPr>
+                <w:rFonts w:ascii="TH SarabunPSK" w:hAnsi="TH SarabunPSK" w:cs="TH SarabunPSK" w:hint="cs"/>
+                <w:sz w:val="32"/>
+                <w:szCs w:val="32"/>
+                <w:cs/>
+                <w:lang w:bidi="th-TH"/>
+              </w:rPr>
+              <w:t xml:space="preserve"> ได้</w:t>
+            </w:r>
           </w:p>
         </w:tc>
         <w:tc>
@@ -10163,13 +11228,64 @@
           </w:tcPr>
           <w:p>
             <w:pPr>
-              <w:rPr>
-                <w:rFonts w:ascii="TH SarabunPSK" w:hAnsi="TH SarabunPSK" w:cs="TH SarabunPSK"/>
-                <w:sz w:val="32"/>
-                <w:szCs w:val="32"/>
-                <w:lang w:bidi="th-TH"/>
-              </w:rPr>
-            </w:pPr>
+              <w:jc w:val="center"/>
+              <w:rPr>
+                <w:rFonts w:ascii="TH SarabunPSK" w:hAnsi="TH SarabunPSK" w:cs="TH SarabunPSK"/>
+                <w:sz w:val="32"/>
+                <w:szCs w:val="32"/>
+                <w:lang w:bidi="th-TH"/>
+              </w:rPr>
+            </w:pPr>
+            <w:r>
+              <w:rPr>
+                <w:rFonts w:ascii="TH SarabunPSK" w:hAnsi="TH SarabunPSK" w:cs="TH SarabunPSK" w:hint="cs"/>
+                <w:noProof/>
+                <w:sz w:val="32"/>
+                <w:szCs w:val="32"/>
+                <w:lang w:bidi="th-TH"/>
+              </w:rPr>
+              <w:drawing>
+                <wp:inline distT="0" distB="0" distL="0" distR="0" wp14:anchorId="0E1E7595" wp14:editId="41918336">
+                  <wp:extent cx="201761" cy="191069"/>
+                  <wp:effectExtent l="0" t="0" r="8255" b="0"/>
+                  <wp:docPr id="589352758" name="Picture 589352758"/>
+                  <wp:cNvGraphicFramePr>
+                    <a:graphicFrameLocks xmlns:a="http://schemas.openxmlformats.org/drawingml/2006/main" noChangeAspect="1"/>
+                  </wp:cNvGraphicFramePr>
+                  <a:graphic xmlns:a="http://schemas.openxmlformats.org/drawingml/2006/main">
+                    <a:graphicData uri="http://schemas.openxmlformats.org/drawingml/2006/picture">
+                      <pic:pic xmlns:pic="http://schemas.openxmlformats.org/drawingml/2006/picture">
+                        <pic:nvPicPr>
+                          <pic:cNvPr id="1" name="th[1].png"/>
+                          <pic:cNvPicPr/>
+                        </pic:nvPicPr>
+                        <pic:blipFill>
+                          <a:blip r:embed="rId8" cstate="print">
+                            <a:extLst>
+                              <a:ext uri="{28A0092B-C50C-407E-A947-70E740481C1C}">
+                                <a14:useLocalDpi xmlns:a14="http://schemas.microsoft.com/office/drawing/2010/main" val="0"/>
+                              </a:ext>
+                            </a:extLst>
+                          </a:blip>
+                          <a:stretch>
+                            <a:fillRect/>
+                          </a:stretch>
+                        </pic:blipFill>
+                        <pic:spPr>
+                          <a:xfrm>
+                            <a:off x="0" y="0"/>
+                            <a:ext cx="201761" cy="191069"/>
+                          </a:xfrm>
+                          <a:prstGeom prst="rect">
+                            <a:avLst/>
+                          </a:prstGeom>
+                        </pic:spPr>
+                      </pic:pic>
+                    </a:graphicData>
+                  </a:graphic>
+                </wp:inline>
+              </w:drawing>
+            </w:r>
           </w:p>
         </w:tc>
         <w:tc>
@@ -10754,6 +11870,75 @@
                 <w:lang w:bidi="th-TH"/>
               </w:rPr>
             </w:pPr>
+            <w:r>
+              <w:rPr>
+                <w:rFonts w:ascii="TH SarabunPSK" w:hAnsi="TH SarabunPSK" w:cs="TH SarabunPSK"/>
+                <w:sz w:val="32"/>
+                <w:szCs w:val="32"/>
+                <w:cs/>
+                <w:lang w:bidi="th-TH"/>
+              </w:rPr>
+              <w:t>ระบบระงับการส่งข้อมูลและค้างอยู่ที่หน้าเดิม (</w:t>
+            </w:r>
+            <w:r>
+              <w:rPr>
+                <w:rFonts w:ascii="TH SarabunPSK" w:hAnsi="TH SarabunPSK" w:cs="TH SarabunPSK"/>
+                <w:sz w:val="32"/>
+                <w:szCs w:val="32"/>
+                <w:lang w:bidi="th-TH"/>
+              </w:rPr>
+              <w:t xml:space="preserve">Workshop Registration) </w:t>
+            </w:r>
+            <w:r>
+              <w:rPr>
+                <w:rFonts w:ascii="TH SarabunPSK" w:hAnsi="TH SarabunPSK" w:cs="TH SarabunPSK"/>
+                <w:sz w:val="32"/>
+                <w:szCs w:val="32"/>
+                <w:cs/>
+                <w:lang w:bidi="th-TH"/>
+              </w:rPr>
+              <w:t>โดยแสดงข้อความแจ้งเตือน</w:t>
+            </w:r>
+            <w:r>
+              <w:rPr>
+                <w:rFonts w:ascii="TH SarabunPSK" w:hAnsi="TH SarabunPSK" w:cs="TH SarabunPSK" w:hint="cs"/>
+                <w:sz w:val="32"/>
+                <w:szCs w:val="32"/>
+                <w:cs/>
+                <w:lang w:bidi="th-TH"/>
+              </w:rPr>
+              <w:t xml:space="preserve"> </w:t>
+            </w:r>
+            <w:r>
+              <w:rPr>
+                <w:rFonts w:ascii="TH SarabunPSK" w:hAnsi="TH SarabunPSK" w:cs="TH SarabunPSK"/>
+                <w:sz w:val="32"/>
+                <w:szCs w:val="32"/>
+                <w:cs/>
+                <w:lang w:bidi="th-TH"/>
+              </w:rPr>
+              <w:lastRenderedPageBreak/>
+              <w:t>"</w:t>
+            </w:r>
+            <w:r>
+              <w:rPr>
+                <w:rFonts w:ascii="TH SarabunPSK" w:hAnsi="TH SarabunPSK" w:cs="TH SarabunPSK"/>
+                <w:sz w:val="32"/>
+                <w:szCs w:val="32"/>
+                <w:lang w:bidi="th-TH"/>
+              </w:rPr>
+              <w:t xml:space="preserve">Please enter your name!!" </w:t>
+            </w:r>
+            <w:r>
+              <w:rPr>
+                <w:rFonts w:ascii="TH SarabunPSK" w:hAnsi="TH SarabunPSK" w:cs="TH SarabunPSK"/>
+                <w:sz w:val="32"/>
+                <w:szCs w:val="32"/>
+                <w:cs/>
+                <w:lang w:bidi="th-TH"/>
+              </w:rPr>
+              <w:t>อย่างถูกต้องตามเงื่อนไข</w:t>
+            </w:r>
           </w:p>
         </w:tc>
         <w:tc>
@@ -10762,13 +11947,682 @@
           </w:tcPr>
           <w:p>
             <w:pPr>
-              <w:rPr>
-                <w:rFonts w:ascii="TH SarabunPSK" w:hAnsi="TH SarabunPSK" w:cs="TH SarabunPSK"/>
-                <w:sz w:val="32"/>
-                <w:szCs w:val="32"/>
-                <w:lang w:bidi="th-TH"/>
-              </w:rPr>
-            </w:pPr>
+              <w:jc w:val="center"/>
+              <w:rPr>
+                <w:rFonts w:ascii="TH SarabunPSK" w:hAnsi="TH SarabunPSK" w:cs="TH SarabunPSK"/>
+                <w:sz w:val="32"/>
+                <w:szCs w:val="32"/>
+                <w:lang w:bidi="th-TH"/>
+              </w:rPr>
+            </w:pPr>
+            <w:r>
+              <w:rPr>
+                <w:rFonts w:ascii="TH SarabunPSK" w:hAnsi="TH SarabunPSK" w:cs="TH SarabunPSK" w:hint="cs"/>
+                <w:noProof/>
+                <w:sz w:val="32"/>
+                <w:szCs w:val="32"/>
+                <w:lang w:bidi="th-TH"/>
+              </w:rPr>
+              <w:lastRenderedPageBreak/>
+              <w:drawing>
+                <wp:inline distT="0" distB="0" distL="0" distR="0" wp14:anchorId="0782A3B2" wp14:editId="39CE992A">
+                  <wp:extent cx="201761" cy="191069"/>
+                  <wp:effectExtent l="0" t="0" r="8255" b="0"/>
+                  <wp:docPr id="297749425" name="Picture 297749425"/>
+                  <wp:cNvGraphicFramePr>
+                    <a:graphicFrameLocks xmlns:a="http://schemas.openxmlformats.org/drawingml/2006/main" noChangeAspect="1"/>
+                  </wp:cNvGraphicFramePr>
+                  <a:graphic xmlns:a="http://schemas.openxmlformats.org/drawingml/2006/main">
+                    <a:graphicData uri="http://schemas.openxmlformats.org/drawingml/2006/picture">
+                      <pic:pic xmlns:pic="http://schemas.openxmlformats.org/drawingml/2006/picture">
+                        <pic:nvPicPr>
+                          <pic:cNvPr id="1" name="th[1].png"/>
+                          <pic:cNvPicPr/>
+                        </pic:nvPicPr>
+                        <pic:blipFill>
+                          <a:blip r:embed="rId8" cstate="print">
+                            <a:extLst>
+                              <a:ext uri="{28A0092B-C50C-407E-A947-70E740481C1C}">
+                                <a14:useLocalDpi xmlns:a14="http://schemas.microsoft.com/office/drawing/2010/main" val="0"/>
+                              </a:ext>
+                            </a:extLst>
+                          </a:blip>
+                          <a:stretch>
+                            <a:fillRect/>
+                          </a:stretch>
+                        </pic:blipFill>
+                        <pic:spPr>
+                          <a:xfrm>
+                            <a:off x="0" y="0"/>
+                            <a:ext cx="201761" cy="191069"/>
+                          </a:xfrm>
+                          <a:prstGeom prst="rect">
+                            <a:avLst/>
+                          </a:prstGeom>
+                        </pic:spPr>
+                      </pic:pic>
+                    </a:graphicData>
+                  </a:graphic>
+                </wp:inline>
+              </w:drawing>
+            </w:r>
+          </w:p>
+        </w:tc>
+        <w:tc>
+          <w:tcPr>
+            <w:tcW w:w="1352" w:type="dxa"/>
+          </w:tcPr>
+          <w:p>
+            <w:pPr>
+              <w:rPr>
+                <w:rFonts w:ascii="TH SarabunPSK" w:hAnsi="TH SarabunPSK" w:cs="TH SarabunPSK"/>
+                <w:sz w:val="32"/>
+                <w:szCs w:val="32"/>
+                <w:lang w:bidi="th-TH"/>
+              </w:rPr>
+            </w:pPr>
+          </w:p>
+        </w:tc>
+      </w:tr>
+      <w:tr>
+        <w:tc>
+          <w:tcPr>
+            <w:tcW w:w="630" w:type="dxa"/>
+          </w:tcPr>
+          <w:p>
+            <w:pPr>
+              <w:jc w:val="center"/>
+              <w:rPr>
+                <w:rFonts w:ascii="TH SarabunPSK" w:hAnsi="TH SarabunPSK" w:cs="TH SarabunPSK"/>
+                <w:sz w:val="32"/>
+                <w:szCs w:val="32"/>
+                <w:lang w:bidi="th-TH"/>
+              </w:rPr>
+            </w:pPr>
+            <w:r>
+              <w:rPr>
+                <w:rFonts w:ascii="TH SarabunPSK" w:hAnsi="TH SarabunPSK" w:cs="TH SarabunPSK" w:hint="cs"/>
+                <w:b/>
+                <w:bCs/>
+                <w:sz w:val="32"/>
+                <w:szCs w:val="32"/>
+                <w:lang w:bidi="th-TH"/>
+              </w:rPr>
+              <w:t>No</w:t>
+            </w:r>
+            <w:r>
+              <w:rPr>
+                <w:rFonts w:ascii="TH SarabunPSK" w:hAnsi="TH SarabunPSK" w:cs="TH SarabunPSK" w:hint="cs"/>
+                <w:b/>
+                <w:bCs/>
+                <w:sz w:val="32"/>
+                <w:szCs w:val="32"/>
+                <w:cs/>
+                <w:lang w:bidi="th-TH"/>
+              </w:rPr>
+              <w:t>.</w:t>
+            </w:r>
+          </w:p>
+        </w:tc>
+        <w:tc>
+          <w:tcPr>
+            <w:tcW w:w="4507" w:type="dxa"/>
+            <w:gridSpan w:val="2"/>
+          </w:tcPr>
+          <w:p>
+            <w:pPr>
+              <w:rPr>
+                <w:rFonts w:ascii="TH SarabunPSK" w:hAnsi="TH SarabunPSK" w:cs="TH SarabunPSK"/>
+                <w:sz w:val="32"/>
+                <w:szCs w:val="32"/>
+                <w:lang w:bidi="th-TH"/>
+              </w:rPr>
+            </w:pPr>
+            <w:r>
+              <w:rPr>
+                <w:rFonts w:ascii="TH SarabunPSK" w:hAnsi="TH SarabunPSK" w:cs="TH SarabunPSK" w:hint="cs"/>
+                <w:b/>
+                <w:bCs/>
+                <w:sz w:val="32"/>
+                <w:szCs w:val="32"/>
+                <w:lang w:bidi="th-TH"/>
+              </w:rPr>
+              <w:t>Test Case and Steps</w:t>
+            </w:r>
+          </w:p>
+        </w:tc>
+        <w:tc>
+          <w:tcPr>
+            <w:tcW w:w="2759" w:type="dxa"/>
+          </w:tcPr>
+          <w:p>
+            <w:pPr>
+              <w:rPr>
+                <w:rFonts w:ascii="TH SarabunPSK" w:hAnsi="TH SarabunPSK" w:cs="TH SarabunPSK"/>
+                <w:sz w:val="32"/>
+                <w:szCs w:val="32"/>
+                <w:cs/>
+                <w:lang w:bidi="th-TH"/>
+              </w:rPr>
+            </w:pPr>
+            <w:r>
+              <w:rPr>
+                <w:rFonts w:ascii="TH SarabunPSK" w:hAnsi="TH SarabunPSK" w:cs="TH SarabunPSK" w:hint="cs"/>
+                <w:b/>
+                <w:bCs/>
+                <w:sz w:val="32"/>
+                <w:szCs w:val="32"/>
+                <w:lang w:bidi="th-TH"/>
+              </w:rPr>
+              <w:t>Expected Result</w:t>
+            </w:r>
+          </w:p>
+        </w:tc>
+        <w:tc>
+          <w:tcPr>
+            <w:tcW w:w="2603" w:type="dxa"/>
+            <w:gridSpan w:val="2"/>
+          </w:tcPr>
+          <w:p>
+            <w:pPr>
+              <w:rPr>
+                <w:rFonts w:ascii="TH SarabunPSK" w:hAnsi="TH SarabunPSK" w:cs="TH SarabunPSK"/>
+                <w:sz w:val="32"/>
+                <w:szCs w:val="32"/>
+                <w:cs/>
+                <w:lang w:bidi="th-TH"/>
+              </w:rPr>
+            </w:pPr>
+            <w:r>
+              <w:rPr>
+                <w:rFonts w:ascii="TH SarabunPSK" w:hAnsi="TH SarabunPSK" w:cs="TH SarabunPSK" w:hint="cs"/>
+                <w:b/>
+                <w:bCs/>
+                <w:sz w:val="32"/>
+                <w:szCs w:val="32"/>
+                <w:lang w:bidi="th-TH"/>
+              </w:rPr>
+              <w:t>Actual Result</w:t>
+            </w:r>
+          </w:p>
+        </w:tc>
+        <w:tc>
+          <w:tcPr>
+            <w:tcW w:w="2279" w:type="dxa"/>
+          </w:tcPr>
+          <w:p>
+            <w:pPr>
+              <w:rPr>
+                <w:rFonts w:ascii="TH SarabunPSK" w:hAnsi="TH SarabunPSK" w:cs="TH SarabunPSK"/>
+                <w:sz w:val="32"/>
+                <w:szCs w:val="32"/>
+                <w:lang w:bidi="th-TH"/>
+              </w:rPr>
+            </w:pPr>
+            <w:r>
+              <w:rPr>
+                <w:rFonts w:ascii="TH SarabunPSK" w:hAnsi="TH SarabunPSK" w:cs="TH SarabunPSK" w:hint="cs"/>
+                <w:b/>
+                <w:bCs/>
+                <w:sz w:val="32"/>
+                <w:szCs w:val="32"/>
+                <w:lang w:bidi="th-TH"/>
+              </w:rPr>
+              <w:t xml:space="preserve">Test Result </w:t>
+            </w:r>
+            <w:r>
+              <w:rPr>
+                <w:rFonts w:ascii="TH SarabunPSK" w:hAnsi="TH SarabunPSK" w:cs="TH SarabunPSK" w:hint="cs"/>
+                <w:b/>
+                <w:bCs/>
+                <w:sz w:val="32"/>
+                <w:szCs w:val="32"/>
+                <w:cs/>
+                <w:lang w:bidi="th-TH"/>
+              </w:rPr>
+              <w:t>(</w:t>
+            </w:r>
+            <w:r>
+              <w:rPr>
+                <w:rFonts w:ascii="TH SarabunPSK" w:hAnsi="TH SarabunPSK" w:cs="TH SarabunPSK" w:hint="cs"/>
+                <w:b/>
+                <w:bCs/>
+                <w:sz w:val="32"/>
+                <w:szCs w:val="32"/>
+                <w:lang w:bidi="th-TH"/>
+              </w:rPr>
+              <w:t>Pass</w:t>
+            </w:r>
+            <w:r>
+              <w:rPr>
+                <w:rFonts w:ascii="TH SarabunPSK" w:hAnsi="TH SarabunPSK" w:cs="TH SarabunPSK" w:hint="cs"/>
+                <w:b/>
+                <w:bCs/>
+                <w:sz w:val="32"/>
+                <w:szCs w:val="32"/>
+                <w:cs/>
+                <w:lang w:bidi="th-TH"/>
+              </w:rPr>
+              <w:t>/</w:t>
+            </w:r>
+            <w:r>
+              <w:rPr>
+                <w:rFonts w:ascii="TH SarabunPSK" w:hAnsi="TH SarabunPSK" w:cs="TH SarabunPSK" w:hint="cs"/>
+                <w:b/>
+                <w:bCs/>
+                <w:sz w:val="32"/>
+                <w:szCs w:val="32"/>
+                <w:lang w:bidi="th-TH"/>
+              </w:rPr>
+              <w:t>Fail</w:t>
+            </w:r>
+            <w:r>
+              <w:rPr>
+                <w:rFonts w:ascii="TH SarabunPSK" w:hAnsi="TH SarabunPSK" w:cs="TH SarabunPSK" w:hint="cs"/>
+                <w:b/>
+                <w:bCs/>
+                <w:sz w:val="32"/>
+                <w:szCs w:val="32"/>
+                <w:cs/>
+                <w:lang w:bidi="th-TH"/>
+              </w:rPr>
+              <w:t>)</w:t>
+            </w:r>
+          </w:p>
+        </w:tc>
+        <w:tc>
+          <w:tcPr>
+            <w:tcW w:w="1352" w:type="dxa"/>
+          </w:tcPr>
+          <w:p>
+            <w:pPr>
+              <w:rPr>
+                <w:rFonts w:ascii="TH SarabunPSK" w:hAnsi="TH SarabunPSK" w:cs="TH SarabunPSK"/>
+                <w:sz w:val="32"/>
+                <w:szCs w:val="32"/>
+                <w:lang w:bidi="th-TH"/>
+              </w:rPr>
+            </w:pPr>
+            <w:r>
+              <w:rPr>
+                <w:rFonts w:ascii="TH SarabunPSK" w:hAnsi="TH SarabunPSK" w:cs="TH SarabunPSK" w:hint="cs"/>
+                <w:b/>
+                <w:bCs/>
+                <w:sz w:val="32"/>
+                <w:szCs w:val="32"/>
+                <w:lang w:bidi="th-TH"/>
+              </w:rPr>
+              <w:t>Remark</w:t>
+            </w:r>
+          </w:p>
+        </w:tc>
+      </w:tr>
+      <w:tr>
+        <w:tc>
+          <w:tcPr>
+            <w:tcW w:w="630" w:type="dxa"/>
+          </w:tcPr>
+          <w:p>
+            <w:pPr>
+              <w:jc w:val="center"/>
+              <w:rPr>
+                <w:rFonts w:ascii="TH SarabunPSK" w:hAnsi="TH SarabunPSK" w:cs="TH SarabunPSK"/>
+                <w:sz w:val="32"/>
+                <w:szCs w:val="32"/>
+                <w:lang w:bidi="th-TH"/>
+              </w:rPr>
+            </w:pPr>
+            <w:r>
+              <w:rPr>
+                <w:rFonts w:ascii="TH SarabunPSK" w:hAnsi="TH SarabunPSK" w:cs="TH SarabunPSK" w:hint="cs"/>
+                <w:sz w:val="32"/>
+                <w:szCs w:val="32"/>
+                <w:lang w:bidi="th-TH"/>
+              </w:rPr>
+              <w:t>1</w:t>
+            </w:r>
+          </w:p>
+        </w:tc>
+        <w:tc>
+          <w:tcPr>
+            <w:tcW w:w="4507" w:type="dxa"/>
+            <w:gridSpan w:val="2"/>
+          </w:tcPr>
+          <w:p>
+            <w:pPr>
+              <w:rPr>
+                <w:rFonts w:ascii="TH SarabunPSK" w:hAnsi="TH SarabunPSK" w:cs="TH SarabunPSK"/>
+                <w:sz w:val="32"/>
+                <w:szCs w:val="32"/>
+                <w:lang w:bidi="th-TH"/>
+              </w:rPr>
+            </w:pPr>
+            <w:r>
+              <w:rPr>
+                <w:rFonts w:ascii="TH SarabunPSK" w:hAnsi="TH SarabunPSK" w:cs="TH SarabunPSK" w:hint="cs"/>
+                <w:sz w:val="32"/>
+                <w:szCs w:val="32"/>
+                <w:lang w:bidi="th-TH"/>
+              </w:rPr>
+              <w:t xml:space="preserve">Open </w:t>
+            </w:r>
+            <w:r>
+              <w:rPr>
+                <w:rFonts w:ascii="TH SarabunPSK" w:hAnsi="TH SarabunPSK" w:cs="TH SarabunPSK"/>
+                <w:sz w:val="32"/>
+                <w:szCs w:val="32"/>
+                <w:lang w:bidi="th-TH"/>
+              </w:rPr>
+              <w:t>Workshop</w:t>
+            </w:r>
+            <w:r>
+              <w:rPr>
+                <w:rFonts w:ascii="TH SarabunPSK" w:hAnsi="TH SarabunPSK" w:cs="TH SarabunPSK" w:hint="cs"/>
+                <w:sz w:val="32"/>
+                <w:szCs w:val="32"/>
+                <w:lang w:bidi="th-TH"/>
+              </w:rPr>
+              <w:t xml:space="preserve"> Registration Page</w:t>
+            </w:r>
+            <w:r>
+              <w:rPr>
+                <w:rFonts w:ascii="TH SarabunPSK" w:hAnsi="TH SarabunPSK" w:cs="TH SarabunPSK" w:hint="cs"/>
+                <w:sz w:val="32"/>
+                <w:szCs w:val="32"/>
+                <w:cs/>
+                <w:lang w:bidi="th-TH"/>
+              </w:rPr>
+              <w:t>:</w:t>
+            </w:r>
+          </w:p>
+          <w:p>
+            <w:pPr>
+              <w:rPr>
+                <w:rFonts w:ascii="TH SarabunPSK" w:hAnsi="TH SarabunPSK" w:cs="TH SarabunPSK"/>
+                <w:sz w:val="32"/>
+                <w:szCs w:val="32"/>
+                <w:lang w:bidi="th-TH"/>
+              </w:rPr>
+            </w:pPr>
+            <w:r>
+              <w:rPr>
+                <w:rFonts w:ascii="TH SarabunPSK" w:hAnsi="TH SarabunPSK" w:cs="TH SarabunPSK" w:hint="cs"/>
+                <w:sz w:val="32"/>
+                <w:szCs w:val="32"/>
+                <w:cs/>
+                <w:lang w:bidi="th-TH"/>
+              </w:rPr>
+              <w:t xml:space="preserve">เปิดเว็บไซต์ </w:t>
+            </w:r>
+            <w:r>
+              <w:rPr>
+                <w:rFonts w:ascii="TH SarabunPSK" w:hAnsi="TH SarabunPSK" w:cs="TH SarabunPSK" w:hint="cs"/>
+                <w:sz w:val="32"/>
+                <w:szCs w:val="32"/>
+                <w:lang w:bidi="th-TH"/>
+              </w:rPr>
+              <w:t>http</w:t>
+            </w:r>
+            <w:r>
+              <w:rPr>
+                <w:rFonts w:ascii="TH SarabunPSK" w:hAnsi="TH SarabunPSK" w:cs="TH SarabunPSK" w:hint="cs"/>
+                <w:sz w:val="32"/>
+                <w:szCs w:val="32"/>
+                <w:cs/>
+                <w:lang w:bidi="th-TH"/>
+              </w:rPr>
+              <w:t>://</w:t>
+            </w:r>
+            <w:r>
+              <w:rPr>
+                <w:rFonts w:ascii="TH SarabunPSK" w:hAnsi="TH SarabunPSK" w:cs="TH SarabunPSK" w:hint="cs"/>
+                <w:sz w:val="32"/>
+                <w:szCs w:val="32"/>
+                <w:lang w:bidi="th-TH"/>
+              </w:rPr>
+              <w:t>localhost</w:t>
+            </w:r>
+            <w:r>
+              <w:rPr>
+                <w:rFonts w:ascii="TH SarabunPSK" w:hAnsi="TH SarabunPSK" w:cs="TH SarabunPSK" w:hint="cs"/>
+                <w:sz w:val="32"/>
+                <w:szCs w:val="32"/>
+                <w:cs/>
+                <w:lang w:bidi="th-TH"/>
+              </w:rPr>
+              <w:t>:</w:t>
+            </w:r>
+            <w:r>
+              <w:rPr>
+                <w:rFonts w:ascii="TH SarabunPSK" w:hAnsi="TH SarabunPSK" w:cs="TH SarabunPSK" w:hint="cs"/>
+                <w:sz w:val="32"/>
+                <w:szCs w:val="32"/>
+                <w:lang w:bidi="th-TH"/>
+              </w:rPr>
+              <w:t>7272</w:t>
+            </w:r>
+            <w:r>
+              <w:rPr>
+                <w:rFonts w:ascii="TH SarabunPSK" w:hAnsi="TH SarabunPSK" w:cs="TH SarabunPSK" w:hint="cs"/>
+                <w:sz w:val="32"/>
+                <w:szCs w:val="32"/>
+                <w:cs/>
+                <w:lang w:bidi="th-TH"/>
+              </w:rPr>
+              <w:t>/</w:t>
+            </w:r>
+            <w:r>
+              <w:rPr>
+                <w:rFonts w:ascii="TH SarabunPSK" w:hAnsi="TH SarabunPSK" w:cs="TH SarabunPSK" w:hint="cs"/>
+                <w:sz w:val="32"/>
+                <w:szCs w:val="32"/>
+                <w:lang w:bidi="th-TH"/>
+              </w:rPr>
+              <w:t>Lab</w:t>
+            </w:r>
+            <w:r>
+              <w:rPr>
+                <w:rFonts w:ascii="TH SarabunPSK" w:hAnsi="TH SarabunPSK" w:cs="TH SarabunPSK"/>
+                <w:sz w:val="32"/>
+                <w:szCs w:val="32"/>
+                <w:lang w:bidi="th-TH"/>
+              </w:rPr>
+              <w:t>4</w:t>
+            </w:r>
+            <w:r>
+              <w:rPr>
+                <w:rFonts w:ascii="TH SarabunPSK" w:hAnsi="TH SarabunPSK" w:cs="TH SarabunPSK" w:hint="cs"/>
+                <w:sz w:val="32"/>
+                <w:szCs w:val="32"/>
+                <w:cs/>
+                <w:lang w:bidi="th-TH"/>
+              </w:rPr>
+              <w:t>/</w:t>
+            </w:r>
+            <w:r>
+              <w:rPr>
+                <w:rFonts w:ascii="TH SarabunPSK" w:hAnsi="TH SarabunPSK" w:cs="TH SarabunPSK" w:hint="cs"/>
+                <w:sz w:val="32"/>
+                <w:szCs w:val="32"/>
+                <w:lang w:bidi="th-TH"/>
+              </w:rPr>
+              <w:t>Registration</w:t>
+            </w:r>
+            <w:r>
+              <w:rPr>
+                <w:rFonts w:ascii="TH SarabunPSK" w:hAnsi="TH SarabunPSK" w:cs="TH SarabunPSK" w:hint="cs"/>
+                <w:sz w:val="32"/>
+                <w:szCs w:val="32"/>
+                <w:cs/>
+                <w:lang w:bidi="th-TH"/>
+              </w:rPr>
+              <w:t>.</w:t>
+            </w:r>
+            <w:r>
+              <w:rPr>
+                <w:rFonts w:ascii="TH SarabunPSK" w:hAnsi="TH SarabunPSK" w:cs="TH SarabunPSK" w:hint="cs"/>
+                <w:sz w:val="32"/>
+                <w:szCs w:val="32"/>
+                <w:lang w:bidi="th-TH"/>
+              </w:rPr>
+              <w:t>html</w:t>
+            </w:r>
+          </w:p>
+        </w:tc>
+        <w:tc>
+          <w:tcPr>
+            <w:tcW w:w="2759" w:type="dxa"/>
+          </w:tcPr>
+          <w:p>
+            <w:pPr>
+              <w:rPr>
+                <w:rFonts w:ascii="TH SarabunPSK" w:hAnsi="TH SarabunPSK" w:cs="TH SarabunPSK"/>
+                <w:sz w:val="32"/>
+                <w:szCs w:val="32"/>
+                <w:cs/>
+                <w:lang w:bidi="th-TH"/>
+              </w:rPr>
+            </w:pPr>
+            <w:r>
+              <w:rPr>
+                <w:rFonts w:ascii="TH SarabunPSK" w:hAnsi="TH SarabunPSK" w:cs="TH SarabunPSK" w:hint="cs"/>
+                <w:sz w:val="32"/>
+                <w:szCs w:val="32"/>
+                <w:cs/>
+                <w:lang w:bidi="th-TH"/>
+              </w:rPr>
+              <w:t xml:space="preserve">แสดงหน้า </w:t>
+            </w:r>
+            <w:r>
+              <w:rPr>
+                <w:rFonts w:ascii="TH SarabunPSK" w:hAnsi="TH SarabunPSK" w:cs="TH SarabunPSK"/>
+                <w:sz w:val="32"/>
+                <w:szCs w:val="32"/>
+                <w:lang w:bidi="th-TH"/>
+              </w:rPr>
+              <w:t>Workshop</w:t>
+            </w:r>
+            <w:r>
+              <w:rPr>
+                <w:rFonts w:ascii="TH SarabunPSK" w:hAnsi="TH SarabunPSK" w:cs="TH SarabunPSK" w:hint="cs"/>
+                <w:sz w:val="32"/>
+                <w:szCs w:val="32"/>
+                <w:lang w:bidi="th-TH"/>
+              </w:rPr>
+              <w:t xml:space="preserve"> Registration</w:t>
+            </w:r>
+          </w:p>
+        </w:tc>
+        <w:tc>
+          <w:tcPr>
+            <w:tcW w:w="2603" w:type="dxa"/>
+            <w:gridSpan w:val="2"/>
+          </w:tcPr>
+          <w:p>
+            <w:pPr>
+              <w:rPr>
+                <w:rFonts w:ascii="TH SarabunPSK" w:hAnsi="TH SarabunPSK" w:cs="TH SarabunPSK"/>
+                <w:sz w:val="32"/>
+                <w:szCs w:val="32"/>
+                <w:cs/>
+                <w:lang w:bidi="th-TH"/>
+              </w:rPr>
+            </w:pPr>
+            <w:r>
+              <w:rPr>
+                <w:rFonts w:ascii="TH SarabunPSK" w:hAnsi="TH SarabunPSK" w:cs="TH SarabunPSK" w:hint="cs"/>
+                <w:sz w:val="32"/>
+                <w:szCs w:val="32"/>
+                <w:cs/>
+                <w:lang w:bidi="th-TH"/>
+              </w:rPr>
+              <w:t xml:space="preserve">ระบบแสดงหน้า </w:t>
+            </w:r>
+            <w:r>
+              <w:rPr>
+                <w:rFonts w:ascii="TH SarabunPSK" w:hAnsi="TH SarabunPSK" w:cs="TH SarabunPSK"/>
+                <w:sz w:val="32"/>
+                <w:szCs w:val="32"/>
+                <w:lang w:bidi="th-TH"/>
+              </w:rPr>
+              <w:t>Workshop Registration</w:t>
+            </w:r>
+            <w:r>
+              <w:rPr>
+                <w:rFonts w:ascii="TH SarabunPSK" w:hAnsi="TH SarabunPSK" w:cs="TH SarabunPSK" w:hint="cs"/>
+                <w:sz w:val="32"/>
+                <w:szCs w:val="32"/>
+                <w:cs/>
+                <w:lang w:bidi="th-TH"/>
+              </w:rPr>
+              <w:t xml:space="preserve"> ได้</w:t>
+            </w:r>
+          </w:p>
+        </w:tc>
+        <w:tc>
+          <w:tcPr>
+            <w:tcW w:w="2279" w:type="dxa"/>
+          </w:tcPr>
+          <w:p>
+            <w:pPr>
+              <w:jc w:val="center"/>
+              <w:rPr>
+                <w:rFonts w:ascii="TH SarabunPSK" w:hAnsi="TH SarabunPSK" w:cs="TH SarabunPSK"/>
+                <w:sz w:val="32"/>
+                <w:szCs w:val="32"/>
+                <w:lang w:bidi="th-TH"/>
+              </w:rPr>
+            </w:pPr>
+            <w:r>
+              <w:rPr>
+                <w:rFonts w:ascii="TH SarabunPSK" w:hAnsi="TH SarabunPSK" w:cs="TH SarabunPSK" w:hint="cs"/>
+                <w:noProof/>
+                <w:sz w:val="32"/>
+                <w:szCs w:val="32"/>
+                <w:lang w:bidi="th-TH"/>
+              </w:rPr>
+              <w:drawing>
+                <wp:inline distT="0" distB="0" distL="0" distR="0" wp14:anchorId="59FEF7D4" wp14:editId="25765EBA">
+                  <wp:extent cx="201761" cy="191069"/>
+                  <wp:effectExtent l="0" t="0" r="8255" b="0"/>
+                  <wp:docPr id="916470012" name="Picture 916470012"/>
+                  <wp:cNvGraphicFramePr>
+                    <a:graphicFrameLocks xmlns:a="http://schemas.openxmlformats.org/drawingml/2006/main" noChangeAspect="1"/>
+                  </wp:cNvGraphicFramePr>
+                  <a:graphic xmlns:a="http://schemas.openxmlformats.org/drawingml/2006/main">
+                    <a:graphicData uri="http://schemas.openxmlformats.org/drawingml/2006/picture">
+                      <pic:pic xmlns:pic="http://schemas.openxmlformats.org/drawingml/2006/picture">
+                        <pic:nvPicPr>
+                          <pic:cNvPr id="1" name="th[1].png"/>
+                          <pic:cNvPicPr/>
+                        </pic:nvPicPr>
+                        <pic:blipFill>
+                          <a:blip r:embed="rId8" cstate="print">
+                            <a:extLst>
+                              <a:ext uri="{28A0092B-C50C-407E-A947-70E740481C1C}">
+                                <a14:useLocalDpi xmlns:a14="http://schemas.microsoft.com/office/drawing/2010/main" val="0"/>
+                              </a:ext>
+                            </a:extLst>
+                          </a:blip>
+                          <a:stretch>
+                            <a:fillRect/>
+                          </a:stretch>
+                        </pic:blipFill>
+                        <pic:spPr>
+                          <a:xfrm>
+                            <a:off x="0" y="0"/>
+                            <a:ext cx="201761" cy="191069"/>
+                          </a:xfrm>
+                          <a:prstGeom prst="rect">
+                            <a:avLst/>
+                          </a:prstGeom>
+                        </pic:spPr>
+                      </pic:pic>
+                    </a:graphicData>
+                  </a:graphic>
+                </wp:inline>
+              </w:drawing>
+            </w:r>
           </w:p>
         </w:tc>
         <w:tc>
@@ -11371,6 +13225,74 @@
                 <w:lang w:bidi="th-TH"/>
               </w:rPr>
             </w:pPr>
+            <w:r>
+              <w:rPr>
+                <w:rFonts w:ascii="TH SarabunPSK" w:hAnsi="TH SarabunPSK" w:cs="TH SarabunPSK"/>
+                <w:sz w:val="32"/>
+                <w:szCs w:val="32"/>
+                <w:cs/>
+                <w:lang w:bidi="th-TH"/>
+              </w:rPr>
+              <w:t>ระบบระงับการส่งข้อมูลและค้างอยู่ที่หน้าเดิม (</w:t>
+            </w:r>
+            <w:r>
+              <w:rPr>
+                <w:rFonts w:ascii="TH SarabunPSK" w:hAnsi="TH SarabunPSK" w:cs="TH SarabunPSK"/>
+                <w:sz w:val="32"/>
+                <w:szCs w:val="32"/>
+                <w:lang w:bidi="th-TH"/>
+              </w:rPr>
+              <w:t xml:space="preserve">Workshop Registration) </w:t>
+            </w:r>
+            <w:r>
+              <w:rPr>
+                <w:rFonts w:ascii="TH SarabunPSK" w:hAnsi="TH SarabunPSK" w:cs="TH SarabunPSK"/>
+                <w:sz w:val="32"/>
+                <w:szCs w:val="32"/>
+                <w:cs/>
+                <w:lang w:bidi="th-TH"/>
+              </w:rPr>
+              <w:t>โดยแสดงข้อความแจ้งเตือน</w:t>
+            </w:r>
+            <w:r>
+              <w:rPr>
+                <w:rFonts w:ascii="TH SarabunPSK" w:hAnsi="TH SarabunPSK" w:cs="TH SarabunPSK" w:hint="cs"/>
+                <w:sz w:val="32"/>
+                <w:szCs w:val="32"/>
+                <w:cs/>
+                <w:lang w:bidi="th-TH"/>
+              </w:rPr>
+              <w:t xml:space="preserve"> </w:t>
+            </w:r>
+            <w:r>
+              <w:rPr>
+                <w:rFonts w:ascii="TH SarabunPSK" w:hAnsi="TH SarabunPSK" w:cs="TH SarabunPSK"/>
+                <w:sz w:val="32"/>
+                <w:szCs w:val="32"/>
+                <w:cs/>
+                <w:lang w:bidi="th-TH"/>
+              </w:rPr>
+              <w:t>"</w:t>
+            </w:r>
+            <w:r>
+              <w:rPr>
+                <w:rFonts w:ascii="TH SarabunPSK" w:hAnsi="TH SarabunPSK" w:cs="TH SarabunPSK"/>
+                <w:sz w:val="32"/>
+                <w:szCs w:val="32"/>
+                <w:lang w:bidi="th-TH"/>
+              </w:rPr>
+              <w:t xml:space="preserve">Please enter your email!!" </w:t>
+            </w:r>
+            <w:r>
+              <w:rPr>
+                <w:rFonts w:ascii="TH SarabunPSK" w:hAnsi="TH SarabunPSK" w:cs="TH SarabunPSK"/>
+                <w:sz w:val="32"/>
+                <w:szCs w:val="32"/>
+                <w:cs/>
+                <w:lang w:bidi="th-TH"/>
+              </w:rPr>
+              <w:t>อย่างถูกต้องตามเงื่อนไข</w:t>
+            </w:r>
           </w:p>
         </w:tc>
         <w:tc>
@@ -11379,13 +13301,64 @@
           </w:tcPr>
           <w:p>
             <w:pPr>
-              <w:rPr>
-                <w:rFonts w:ascii="TH SarabunPSK" w:hAnsi="TH SarabunPSK" w:cs="TH SarabunPSK"/>
-                <w:sz w:val="32"/>
-                <w:szCs w:val="32"/>
-                <w:lang w:bidi="th-TH"/>
-              </w:rPr>
-            </w:pPr>
+              <w:jc w:val="center"/>
+              <w:rPr>
+                <w:rFonts w:ascii="TH SarabunPSK" w:hAnsi="TH SarabunPSK" w:cs="TH SarabunPSK"/>
+                <w:sz w:val="32"/>
+                <w:szCs w:val="32"/>
+                <w:lang w:bidi="th-TH"/>
+              </w:rPr>
+            </w:pPr>
+            <w:r>
+              <w:rPr>
+                <w:rFonts w:ascii="TH SarabunPSK" w:hAnsi="TH SarabunPSK" w:cs="TH SarabunPSK" w:hint="cs"/>
+                <w:noProof/>
+                <w:sz w:val="32"/>
+                <w:szCs w:val="32"/>
+                <w:lang w:bidi="th-TH"/>
+              </w:rPr>
+              <w:drawing>
+                <wp:inline distT="0" distB="0" distL="0" distR="0" wp14:anchorId="2B255325" wp14:editId="51F38B88">
+                  <wp:extent cx="201761" cy="191069"/>
+                  <wp:effectExtent l="0" t="0" r="8255" b="0"/>
+                  <wp:docPr id="1964196546" name="Picture 1964196546"/>
+                  <wp:cNvGraphicFramePr>
+                    <a:graphicFrameLocks xmlns:a="http://schemas.openxmlformats.org/drawingml/2006/main" noChangeAspect="1"/>
+                  </wp:cNvGraphicFramePr>
+                  <a:graphic xmlns:a="http://schemas.openxmlformats.org/drawingml/2006/main">
+                    <a:graphicData uri="http://schemas.openxmlformats.org/drawingml/2006/picture">
+                      <pic:pic xmlns:pic="http://schemas.openxmlformats.org/drawingml/2006/picture">
+                        <pic:nvPicPr>
+                          <pic:cNvPr id="1" name="th[1].png"/>
+                          <pic:cNvPicPr/>
+                        </pic:nvPicPr>
+                        <pic:blipFill>
+                          <a:blip r:embed="rId8" cstate="print">
+                            <a:extLst>
+                              <a:ext uri="{28A0092B-C50C-407E-A947-70E740481C1C}">
+                                <a14:useLocalDpi xmlns:a14="http://schemas.microsoft.com/office/drawing/2010/main" val="0"/>
+                              </a:ext>
+                            </a:extLst>
+                          </a:blip>
+                          <a:stretch>
+                            <a:fillRect/>
+                          </a:stretch>
+                        </pic:blipFill>
+                        <pic:spPr>
+                          <a:xfrm>
+                            <a:off x="0" y="0"/>
+                            <a:ext cx="201761" cy="191069"/>
+                          </a:xfrm>
+                          <a:prstGeom prst="rect">
+                            <a:avLst/>
+                          </a:prstGeom>
+                        </pic:spPr>
+                      </pic:pic>
+                    </a:graphicData>
+                  </a:graphic>
+                </wp:inline>
+              </w:drawing>
+            </w:r>
           </w:p>
         </w:tc>
         <w:tc>
@@ -11931,6 +13904,35 @@
                 <w:lang w:bidi="th-TH"/>
               </w:rPr>
             </w:pPr>
+            <w:r>
+              <w:rPr>
+                <w:rFonts w:ascii="TH SarabunPSK" w:hAnsi="TH SarabunPSK" w:cs="TH SarabunPSK" w:hint="cs"/>
+                <w:sz w:val="32"/>
+                <w:szCs w:val="32"/>
+                <w:cs/>
+                <w:lang w:bidi="th-TH"/>
+              </w:rPr>
+              <w:t xml:space="preserve">ระบบแสดงหน้า </w:t>
+            </w:r>
+            <w:r>
+              <w:rPr>
+                <w:rFonts w:ascii="TH SarabunPSK" w:hAnsi="TH SarabunPSK" w:cs="TH SarabunPSK"/>
+                <w:sz w:val="32"/>
+                <w:szCs w:val="32"/>
+                <w:lang w:bidi="th-TH"/>
+              </w:rPr>
+              <w:t>Workshop Registration</w:t>
+            </w:r>
+            <w:r>
+              <w:rPr>
+                <w:rFonts w:ascii="TH SarabunPSK" w:hAnsi="TH SarabunPSK" w:cs="TH SarabunPSK" w:hint="cs"/>
+                <w:sz w:val="32"/>
+                <w:szCs w:val="32"/>
+                <w:cs/>
+                <w:lang w:bidi="th-TH"/>
+              </w:rPr>
+              <w:t xml:space="preserve"> ได้</w:t>
+            </w:r>
           </w:p>
         </w:tc>
         <w:tc>
@@ -11939,13 +13941,64 @@
           </w:tcPr>
           <w:p>
             <w:pPr>
-              <w:rPr>
-                <w:rFonts w:ascii="TH SarabunPSK" w:hAnsi="TH SarabunPSK" w:cs="TH SarabunPSK"/>
-                <w:sz w:val="32"/>
-                <w:szCs w:val="32"/>
-                <w:lang w:bidi="th-TH"/>
-              </w:rPr>
-            </w:pPr>
+              <w:jc w:val="center"/>
+              <w:rPr>
+                <w:rFonts w:ascii="TH SarabunPSK" w:hAnsi="TH SarabunPSK" w:cs="TH SarabunPSK"/>
+                <w:sz w:val="32"/>
+                <w:szCs w:val="32"/>
+                <w:lang w:bidi="th-TH"/>
+              </w:rPr>
+            </w:pPr>
+            <w:r>
+              <w:rPr>
+                <w:rFonts w:ascii="TH SarabunPSK" w:hAnsi="TH SarabunPSK" w:cs="TH SarabunPSK" w:hint="cs"/>
+                <w:noProof/>
+                <w:sz w:val="32"/>
+                <w:szCs w:val="32"/>
+                <w:lang w:bidi="th-TH"/>
+              </w:rPr>
+              <w:drawing>
+                <wp:inline distT="0" distB="0" distL="0" distR="0" wp14:anchorId="493E8979" wp14:editId="7F2CB87A">
+                  <wp:extent cx="201761" cy="191069"/>
+                  <wp:effectExtent l="0" t="0" r="8255" b="0"/>
+                  <wp:docPr id="1942547134" name="Picture 1942547134"/>
+                  <wp:cNvGraphicFramePr>
+                    <a:graphicFrameLocks xmlns:a="http://schemas.openxmlformats.org/drawingml/2006/main" noChangeAspect="1"/>
+                  </wp:cNvGraphicFramePr>
+                  <a:graphic xmlns:a="http://schemas.openxmlformats.org/drawingml/2006/main">
+                    <a:graphicData uri="http://schemas.openxmlformats.org/drawingml/2006/picture">
+                      <pic:pic xmlns:pic="http://schemas.openxmlformats.org/drawingml/2006/picture">
+                        <pic:nvPicPr>
+                          <pic:cNvPr id="1" name="th[1].png"/>
+                          <pic:cNvPicPr/>
+                        </pic:nvPicPr>
+                        <pic:blipFill>
+                          <a:blip r:embed="rId8" cstate="print">
+                            <a:extLst>
+                              <a:ext uri="{28A0092B-C50C-407E-A947-70E740481C1C}">
+                                <a14:useLocalDpi xmlns:a14="http://schemas.microsoft.com/office/drawing/2010/main" val="0"/>
+                              </a:ext>
+                            </a:extLst>
+                          </a:blip>
+                          <a:stretch>
+                            <a:fillRect/>
+                          </a:stretch>
+                        </pic:blipFill>
+                        <pic:spPr>
+                          <a:xfrm>
+                            <a:off x="0" y="0"/>
+                            <a:ext cx="201761" cy="191069"/>
+                          </a:xfrm>
+                          <a:prstGeom prst="rect">
+                            <a:avLst/>
+                          </a:prstGeom>
+                        </pic:spPr>
+                      </pic:pic>
+                    </a:graphicData>
+                  </a:graphic>
+                </wp:inline>
+              </w:drawing>
+            </w:r>
           </w:p>
         </w:tc>
         <w:tc>
@@ -11986,6 +14039,7 @@
                 <w:szCs w:val="32"/>
                 <w:lang w:bidi="th-TH"/>
               </w:rPr>
+              <w:lastRenderedPageBreak/>
               <w:t>2</w:t>
             </w:r>
           </w:p>
@@ -12290,7 +14344,6 @@
                 <w:cs/>
                 <w:lang w:bidi="th-TH"/>
               </w:rPr>
-              <w:lastRenderedPageBreak/>
               <w:t xml:space="preserve">กรอกข้อมูลที่ช่อง </w:t>
             </w:r>
             <w:r>
@@ -12438,7 +14491,6 @@
                 <w:cs/>
                 <w:lang w:bidi="th-TH"/>
               </w:rPr>
-              <w:lastRenderedPageBreak/>
               <w:t xml:space="preserve">อยู่ที่หน้า </w:t>
             </w:r>
             <w:r>
@@ -12504,6 +14556,65 @@
                 <w:lang w:bidi="th-TH"/>
               </w:rPr>
             </w:pPr>
+            <w:r>
+              <w:rPr>
+                <w:rFonts w:ascii="TH SarabunPSK" w:hAnsi="TH SarabunPSK" w:cs="TH SarabunPSK"/>
+                <w:sz w:val="32"/>
+                <w:szCs w:val="32"/>
+                <w:cs/>
+                <w:lang w:bidi="th-TH"/>
+              </w:rPr>
+              <w:t xml:space="preserve">ระบบระงับการส่งข้อมูลและค้างอยู่ที่หน้าเดิม </w:t>
+            </w:r>
+            <w:r>
+              <w:rPr>
+                <w:rFonts w:ascii="TH SarabunPSK" w:hAnsi="TH SarabunPSK" w:cs="TH SarabunPSK"/>
+                <w:sz w:val="32"/>
+                <w:szCs w:val="32"/>
+                <w:cs/>
+                <w:lang w:bidi="th-TH"/>
+              </w:rPr>
+              <w:t>โดยแสดงข้อความแจ้งเตือน</w:t>
+            </w:r>
+            <w:r>
+              <w:rPr>
+                <w:rFonts w:ascii="TH SarabunPSK" w:hAnsi="TH SarabunPSK" w:cs="TH SarabunPSK" w:hint="cs"/>
+                <w:sz w:val="32"/>
+                <w:szCs w:val="32"/>
+                <w:cs/>
+                <w:lang w:bidi="th-TH"/>
+              </w:rPr>
+              <w:t xml:space="preserve"> </w:t>
+            </w:r>
+            <w:r>
+              <w:rPr>
+                <w:rFonts w:ascii="TH SarabunPSK" w:hAnsi="TH SarabunPSK" w:cs="TH SarabunPSK"/>
+                <w:sz w:val="32"/>
+                <w:szCs w:val="32"/>
+                <w:cs/>
+                <w:lang w:bidi="th-TH"/>
+              </w:rPr>
+              <w:t>"</w:t>
+            </w:r>
+            <w:r>
+              <w:rPr>
+                <w:rFonts w:ascii="TH SarabunPSK" w:hAnsi="TH SarabunPSK" w:cs="TH SarabunPSK"/>
+                <w:sz w:val="32"/>
+                <w:szCs w:val="32"/>
+                <w:lang w:bidi="th-TH"/>
+              </w:rPr>
+              <w:t xml:space="preserve">Please enter your phone number!!" </w:t>
+            </w:r>
+            <w:r>
+              <w:rPr>
+                <w:rFonts w:ascii="TH SarabunPSK" w:hAnsi="TH SarabunPSK" w:cs="TH SarabunPSK"/>
+                <w:sz w:val="32"/>
+                <w:szCs w:val="32"/>
+                <w:cs/>
+                <w:lang w:bidi="th-TH"/>
+              </w:rPr>
+              <w:t>อย่างถูกต้องตามเงื่อนไข</w:t>
+            </w:r>
           </w:p>
         </w:tc>
         <w:tc>
@@ -12512,13 +14623,64 @@
           </w:tcPr>
           <w:p>
             <w:pPr>
-              <w:rPr>
-                <w:rFonts w:ascii="TH SarabunPSK" w:hAnsi="TH SarabunPSK" w:cs="TH SarabunPSK"/>
-                <w:sz w:val="32"/>
-                <w:szCs w:val="32"/>
-                <w:lang w:bidi="th-TH"/>
-              </w:rPr>
-            </w:pPr>
+              <w:jc w:val="center"/>
+              <w:rPr>
+                <w:rFonts w:ascii="TH SarabunPSK" w:hAnsi="TH SarabunPSK" w:cs="TH SarabunPSK"/>
+                <w:sz w:val="32"/>
+                <w:szCs w:val="32"/>
+                <w:lang w:bidi="th-TH"/>
+              </w:rPr>
+            </w:pPr>
+            <w:r>
+              <w:rPr>
+                <w:rFonts w:ascii="TH SarabunPSK" w:hAnsi="TH SarabunPSK" w:cs="TH SarabunPSK" w:hint="cs"/>
+                <w:noProof/>
+                <w:sz w:val="32"/>
+                <w:szCs w:val="32"/>
+                <w:lang w:bidi="th-TH"/>
+              </w:rPr>
+              <w:drawing>
+                <wp:inline distT="0" distB="0" distL="0" distR="0" wp14:anchorId="2CA6B491" wp14:editId="1269EA0F">
+                  <wp:extent cx="201761" cy="191069"/>
+                  <wp:effectExtent l="0" t="0" r="8255" b="0"/>
+                  <wp:docPr id="303621309" name="Picture 303621309"/>
+                  <wp:cNvGraphicFramePr>
+                    <a:graphicFrameLocks xmlns:a="http://schemas.openxmlformats.org/drawingml/2006/main" noChangeAspect="1"/>
+                  </wp:cNvGraphicFramePr>
+                  <a:graphic xmlns:a="http://schemas.openxmlformats.org/drawingml/2006/main">
+                    <a:graphicData uri="http://schemas.openxmlformats.org/drawingml/2006/picture">
+                      <pic:pic xmlns:pic="http://schemas.openxmlformats.org/drawingml/2006/picture">
+                        <pic:nvPicPr>
+                          <pic:cNvPr id="1" name="th[1].png"/>
+                          <pic:cNvPicPr/>
+                        </pic:nvPicPr>
+                        <pic:blipFill>
+                          <a:blip r:embed="rId8" cstate="print">
+                            <a:extLst>
+                              <a:ext uri="{28A0092B-C50C-407E-A947-70E740481C1C}">
+                                <a14:useLocalDpi xmlns:a14="http://schemas.microsoft.com/office/drawing/2010/main" val="0"/>
+                              </a:ext>
+                            </a:extLst>
+                          </a:blip>
+                          <a:stretch>
+                            <a:fillRect/>
+                          </a:stretch>
+                        </pic:blipFill>
+                        <pic:spPr>
+                          <a:xfrm>
+                            <a:off x="0" y="0"/>
+                            <a:ext cx="201761" cy="191069"/>
+                          </a:xfrm>
+                          <a:prstGeom prst="rect">
+                            <a:avLst/>
+                          </a:prstGeom>
+                        </pic:spPr>
+                      </pic:pic>
+                    </a:graphicData>
+                  </a:graphic>
+                </wp:inline>
+              </w:drawing>
+            </w:r>
           </w:p>
         </w:tc>
         <w:tc>
@@ -13064,6 +15226,35 @@
                 <w:lang w:bidi="th-TH"/>
               </w:rPr>
             </w:pPr>
+            <w:r>
+              <w:rPr>
+                <w:rFonts w:ascii="TH SarabunPSK" w:hAnsi="TH SarabunPSK" w:cs="TH SarabunPSK" w:hint="cs"/>
+                <w:sz w:val="32"/>
+                <w:szCs w:val="32"/>
+                <w:cs/>
+                <w:lang w:bidi="th-TH"/>
+              </w:rPr>
+              <w:t xml:space="preserve">ระบบแสดงหน้า </w:t>
+            </w:r>
+            <w:r>
+              <w:rPr>
+                <w:rFonts w:ascii="TH SarabunPSK" w:hAnsi="TH SarabunPSK" w:cs="TH SarabunPSK"/>
+                <w:sz w:val="32"/>
+                <w:szCs w:val="32"/>
+                <w:lang w:bidi="th-TH"/>
+              </w:rPr>
+              <w:t>Workshop Registration</w:t>
+            </w:r>
+            <w:r>
+              <w:rPr>
+                <w:rFonts w:ascii="TH SarabunPSK" w:hAnsi="TH SarabunPSK" w:cs="TH SarabunPSK" w:hint="cs"/>
+                <w:sz w:val="32"/>
+                <w:szCs w:val="32"/>
+                <w:cs/>
+                <w:lang w:bidi="th-TH"/>
+              </w:rPr>
+              <w:t xml:space="preserve"> ได้</w:t>
+            </w:r>
           </w:p>
         </w:tc>
         <w:tc>
@@ -13072,13 +15263,64 @@
           </w:tcPr>
           <w:p>
             <w:pPr>
-              <w:rPr>
-                <w:rFonts w:ascii="TH SarabunPSK" w:hAnsi="TH SarabunPSK" w:cs="TH SarabunPSK"/>
-                <w:sz w:val="32"/>
-                <w:szCs w:val="32"/>
-                <w:lang w:bidi="th-TH"/>
-              </w:rPr>
-            </w:pPr>
+              <w:jc w:val="center"/>
+              <w:rPr>
+                <w:rFonts w:ascii="TH SarabunPSK" w:hAnsi="TH SarabunPSK" w:cs="TH SarabunPSK"/>
+                <w:sz w:val="32"/>
+                <w:szCs w:val="32"/>
+                <w:lang w:bidi="th-TH"/>
+              </w:rPr>
+            </w:pPr>
+            <w:r>
+              <w:rPr>
+                <w:rFonts w:ascii="TH SarabunPSK" w:hAnsi="TH SarabunPSK" w:cs="TH SarabunPSK" w:hint="cs"/>
+                <w:noProof/>
+                <w:sz w:val="32"/>
+                <w:szCs w:val="32"/>
+                <w:lang w:bidi="th-TH"/>
+              </w:rPr>
+              <w:drawing>
+                <wp:inline distT="0" distB="0" distL="0" distR="0" wp14:anchorId="0597E6CA" wp14:editId="2F7D813E">
+                  <wp:extent cx="201761" cy="191069"/>
+                  <wp:effectExtent l="0" t="0" r="8255" b="0"/>
+                  <wp:docPr id="124653875" name="Picture 124653875"/>
+                  <wp:cNvGraphicFramePr>
+                    <a:graphicFrameLocks xmlns:a="http://schemas.openxmlformats.org/drawingml/2006/main" noChangeAspect="1"/>
+                  </wp:cNvGraphicFramePr>
+                  <a:graphic xmlns:a="http://schemas.openxmlformats.org/drawingml/2006/main">
+                    <a:graphicData uri="http://schemas.openxmlformats.org/drawingml/2006/picture">
+                      <pic:pic xmlns:pic="http://schemas.openxmlformats.org/drawingml/2006/picture">
+                        <pic:nvPicPr>
+                          <pic:cNvPr id="1" name="th[1].png"/>
+                          <pic:cNvPicPr/>
+                        </pic:nvPicPr>
+                        <pic:blipFill>
+                          <a:blip r:embed="rId8" cstate="print">
+                            <a:extLst>
+                              <a:ext uri="{28A0092B-C50C-407E-A947-70E740481C1C}">
+                                <a14:useLocalDpi xmlns:a14="http://schemas.microsoft.com/office/drawing/2010/main" val="0"/>
+                              </a:ext>
+                            </a:extLst>
+                          </a:blip>
+                          <a:stretch>
+                            <a:fillRect/>
+                          </a:stretch>
+                        </pic:blipFill>
+                        <pic:spPr>
+                          <a:xfrm>
+                            <a:off x="0" y="0"/>
+                            <a:ext cx="201761" cy="191069"/>
+                          </a:xfrm>
+                          <a:prstGeom prst="rect">
+                            <a:avLst/>
+                          </a:prstGeom>
+                        </pic:spPr>
+                      </pic:pic>
+                    </a:graphicData>
+                  </a:graphic>
+                </wp:inline>
+              </w:drawing>
+            </w:r>
           </w:p>
         </w:tc>
         <w:tc>
@@ -13857,6 +16099,62 @@
                 <w:lang w:bidi="th-TH"/>
               </w:rPr>
             </w:pPr>
+            <w:r>
+              <w:rPr>
+                <w:rFonts w:ascii="TH SarabunPSK" w:hAnsi="TH SarabunPSK" w:cs="TH SarabunPSK"/>
+                <w:sz w:val="32"/>
+                <w:szCs w:val="32"/>
+                <w:cs/>
+                <w:lang w:bidi="th-TH"/>
+              </w:rPr>
+              <w:t xml:space="preserve">ระบบแสดงข้อความแจ้งเตือนผิดไปจากที่คาดหวัง โดยปรากฏข้อความ </w:t>
+            </w:r>
+            <w:r>
+              <w:rPr>
+                <w:rFonts w:ascii="TH SarabunPSK" w:hAnsi="TH SarabunPSK" w:cs="TH SarabunPSK"/>
+                <w:sz w:val="32"/>
+                <w:szCs w:val="32"/>
+                <w:lang w:bidi="th-TH"/>
+              </w:rPr>
+              <w:t>“</w:t>
+            </w:r>
+            <w:r>
+              <w:rPr>
+                <w:rFonts w:ascii="TH SarabunPSK" w:hAnsi="TH SarabunPSK" w:cs="TH SarabunPSK"/>
+                <w:sz w:val="32"/>
+                <w:szCs w:val="32"/>
+                <w:lang w:bidi="th-TH"/>
+              </w:rPr>
+              <w:t>Please enter a valid phone number!!</w:t>
+            </w:r>
+            <w:r>
+              <w:rPr>
+                <w:rFonts w:ascii="TH SarabunPSK" w:hAnsi="TH SarabunPSK" w:cs="TH SarabunPSK"/>
+                <w:sz w:val="32"/>
+                <w:szCs w:val="32"/>
+                <w:lang w:bidi="th-TH"/>
+              </w:rPr>
+              <w:t>”</w:t>
+            </w:r>
+            <w:r>
+              <w:rPr>
+                <w:rFonts w:ascii="TH SarabunPSK" w:hAnsi="TH SarabunPSK" w:cs="TH SarabunPSK"/>
+                <w:sz w:val="32"/>
+                <w:szCs w:val="32"/>
+                <w:lang w:bidi="th-TH"/>
+              </w:rPr>
+              <w:t xml:space="preserve"> </w:t>
+            </w:r>
+            <w:r>
+              <w:rPr>
+                <w:rFonts w:ascii="TH SarabunPSK" w:hAnsi="TH SarabunPSK" w:cs="TH SarabunPSK"/>
+                <w:sz w:val="32"/>
+                <w:szCs w:val="32"/>
+                <w:cs/>
+                <w:lang w:bidi="th-TH"/>
+              </w:rPr>
+              <w:t>แทนที่จะเป็นข้อความที่จบด้วยตัวเลขเบอร์โทรศัพท์ตามเงื่อนไข</w:t>
+            </w:r>
           </w:p>
         </w:tc>
         <w:tc>
@@ -13865,13 +16163,71 @@
           </w:tcPr>
           <w:p>
             <w:pPr>
-              <w:rPr>
-                <w:rFonts w:ascii="TH SarabunPSK" w:hAnsi="TH SarabunPSK" w:cs="TH SarabunPSK"/>
-                <w:sz w:val="32"/>
-                <w:szCs w:val="32"/>
-                <w:lang w:bidi="th-TH"/>
-              </w:rPr>
-            </w:pPr>
+              <w:jc w:val="center"/>
+              <w:rPr>
+                <w:rFonts w:ascii="TH SarabunPSK" w:hAnsi="TH SarabunPSK" w:cs="TH SarabunPSK"/>
+                <w:sz w:val="32"/>
+                <w:szCs w:val="32"/>
+                <w:lang w:bidi="th-TH"/>
+              </w:rPr>
+            </w:pPr>
+            <w:r>
+              <w:rPr>
+                <w:rFonts w:ascii="TH SarabunPSK" w:hAnsi="TH SarabunPSK" w:cs="TH SarabunPSK" w:hint="cs"/>
+                <w:noProof/>
+                <w:sz w:val="32"/>
+                <w:szCs w:val="32"/>
+                <w:lang w:bidi="th-TH"/>
+              </w:rPr>
+              <w:drawing>
+                <wp:inline distT="0" distB="0" distL="0" distR="0" wp14:anchorId="6378D5C2" wp14:editId="2DAD57CF">
+                  <wp:extent cx="216464" cy="190841"/>
+                  <wp:effectExtent l="0" t="0" r="0" b="0"/>
+                  <wp:docPr id="394313873" name="Picture 394313873"/>
+                  <wp:cNvGraphicFramePr>
+                    <a:graphicFrameLocks xmlns:a="http://schemas.openxmlformats.org/drawingml/2006/main" noChangeAspect="1"/>
+                  </wp:cNvGraphicFramePr>
+                  <a:graphic xmlns:a="http://schemas.openxmlformats.org/drawingml/2006/main">
+                    <a:graphicData uri="http://schemas.openxmlformats.org/drawingml/2006/picture">
+                      <pic:pic xmlns:pic="http://schemas.openxmlformats.org/drawingml/2006/picture">
+                        <pic:nvPicPr>
+                          <pic:cNvPr id="0" name="Picture 1"/>
+                          <pic:cNvPicPr>
+                            <a:picLocks noChangeAspect="1" noChangeArrowheads="1"/>
+                          </pic:cNvPicPr>
+                        </pic:nvPicPr>
+                        <pic:blipFill>
+                          <a:blip r:embed="rId9" cstate="print">
+                            <a:extLst>
+                              <a:ext uri="{28A0092B-C50C-407E-A947-70E740481C1C}">
+                                <a14:useLocalDpi xmlns:a14="http://schemas.microsoft.com/office/drawing/2010/main" val="0"/>
+                              </a:ext>
+                            </a:extLst>
+                          </a:blip>
+                          <a:srcRect/>
+                          <a:stretch>
+                            <a:fillRect/>
+                          </a:stretch>
+                        </pic:blipFill>
+                        <pic:spPr bwMode="auto">
+                          <a:xfrm>
+                            <a:off x="0" y="0"/>
+                            <a:ext cx="250653" cy="220983"/>
+                          </a:xfrm>
+                          <a:prstGeom prst="rect">
+                            <a:avLst/>
+                          </a:prstGeom>
+                          <a:noFill/>
+                          <a:ln>
+                            <a:noFill/>
+                          </a:ln>
+                        </pic:spPr>
+                      </pic:pic>
+                    </a:graphicData>
+                  </a:graphic>
+                </wp:inline>
+              </w:drawing>
+            </w:r>
           </w:p>
         </w:tc>
         <w:tc>
@@ -13887,6 +16243,16 @@
                 <w:lang w:bidi="th-TH"/>
               </w:rPr>
             </w:pPr>
+            <w:r>
+              <w:rPr>
+                <w:rFonts w:ascii="TH SarabunPSK" w:hAnsi="TH SarabunPSK" w:cs="TH SarabunPSK"/>
+                <w:sz w:val="32"/>
+                <w:szCs w:val="32"/>
+                <w:cs/>
+                <w:lang w:bidi="th-TH"/>
+              </w:rPr>
+              <w:t>ระบบแสดงข้อความแจ้งเตือนรูปแบบเบอร์โทรศัพท์ผิดพลาด</w:t>
+            </w:r>
           </w:p>
         </w:tc>
       </w:tr>
@@ -13984,6 +16350,7 @@
                 <w:szCs w:val="32"/>
                 <w:lang w:bidi="th-TH"/>
               </w:rPr>
+              <w:lastRenderedPageBreak/>
               <w:t>Scenario ID</w:t>
             </w:r>
           </w:p>
@@ -14364,13 +16731,23 @@
           </w:tcPr>
           <w:p>
             <w:pPr>
-              <w:rPr>
-                <w:rFonts w:ascii="TH SarabunPSK" w:hAnsi="TH SarabunPSK" w:cs="TH SarabunPSK"/>
-                <w:sz w:val="32"/>
-                <w:szCs w:val="32"/>
-                <w:lang w:bidi="th-TH"/>
-              </w:rPr>
-            </w:pPr>
+              <w:jc w:val="center"/>
+              <w:rPr>
+                <w:rFonts w:ascii="TH SarabunPSK" w:hAnsi="TH SarabunPSK" w:cs="TH SarabunPSK"/>
+                <w:sz w:val="32"/>
+                <w:szCs w:val="32"/>
+                <w:lang w:bidi="th-TH"/>
+              </w:rPr>
+            </w:pPr>
+            <w:r>
+              <w:rPr>
+                <w:rFonts w:ascii="TH SarabunPSK" w:hAnsi="TH SarabunPSK" w:cs="TH SarabunPSK"/>
+                <w:sz w:val="32"/>
+                <w:szCs w:val="32"/>
+                <w:lang w:bidi="th-TH"/>
+              </w:rPr>
+              <w:t>4</w:t>
+            </w:r>
           </w:p>
         </w:tc>
         <w:tc>
@@ -14379,13 +16756,23 @@
           </w:tcPr>
           <w:p>
             <w:pPr>
-              <w:rPr>
-                <w:rFonts w:ascii="TH SarabunPSK" w:hAnsi="TH SarabunPSK" w:cs="TH SarabunPSK"/>
-                <w:sz w:val="32"/>
-                <w:szCs w:val="32"/>
-                <w:lang w:bidi="th-TH"/>
-              </w:rPr>
-            </w:pPr>
+              <w:jc w:val="center"/>
+              <w:rPr>
+                <w:rFonts w:ascii="TH SarabunPSK" w:hAnsi="TH SarabunPSK" w:cs="TH SarabunPSK"/>
+                <w:sz w:val="32"/>
+                <w:szCs w:val="32"/>
+                <w:lang w:bidi="th-TH"/>
+              </w:rPr>
+            </w:pPr>
+            <w:r>
+              <w:rPr>
+                <w:rFonts w:ascii="TH SarabunPSK" w:hAnsi="TH SarabunPSK" w:cs="TH SarabunPSK"/>
+                <w:sz w:val="32"/>
+                <w:szCs w:val="32"/>
+                <w:lang w:bidi="th-TH"/>
+              </w:rPr>
+              <w:t>4</w:t>
+            </w:r>
           </w:p>
         </w:tc>
         <w:tc>
@@ -14394,13 +16781,23 @@
           </w:tcPr>
           <w:p>
             <w:pPr>
-              <w:rPr>
-                <w:rFonts w:ascii="TH SarabunPSK" w:hAnsi="TH SarabunPSK" w:cs="TH SarabunPSK"/>
-                <w:sz w:val="32"/>
-                <w:szCs w:val="32"/>
-                <w:lang w:bidi="th-TH"/>
-              </w:rPr>
-            </w:pPr>
+              <w:jc w:val="center"/>
+              <w:rPr>
+                <w:rFonts w:ascii="TH SarabunPSK" w:hAnsi="TH SarabunPSK" w:cs="TH SarabunPSK"/>
+                <w:sz w:val="32"/>
+                <w:szCs w:val="32"/>
+                <w:lang w:bidi="th-TH"/>
+              </w:rPr>
+            </w:pPr>
+            <w:r>
+              <w:rPr>
+                <w:rFonts w:ascii="TH SarabunPSK" w:hAnsi="TH SarabunPSK" w:cs="TH SarabunPSK"/>
+                <w:sz w:val="32"/>
+                <w:szCs w:val="32"/>
+                <w:lang w:bidi="th-TH"/>
+              </w:rPr>
+              <w:t>0</w:t>
+            </w:r>
           </w:p>
         </w:tc>
         <w:tc>
@@ -14409,13 +16806,23 @@
           </w:tcPr>
           <w:p>
             <w:pPr>
-              <w:rPr>
-                <w:rFonts w:ascii="TH SarabunPSK" w:hAnsi="TH SarabunPSK" w:cs="TH SarabunPSK"/>
-                <w:sz w:val="32"/>
-                <w:szCs w:val="32"/>
-                <w:lang w:bidi="th-TH"/>
-              </w:rPr>
-            </w:pPr>
+              <w:jc w:val="center"/>
+              <w:rPr>
+                <w:rFonts w:ascii="TH SarabunPSK" w:hAnsi="TH SarabunPSK" w:cs="TH SarabunPSK"/>
+                <w:sz w:val="32"/>
+                <w:szCs w:val="32"/>
+                <w:lang w:bidi="th-TH"/>
+              </w:rPr>
+            </w:pPr>
+            <w:r>
+              <w:rPr>
+                <w:rFonts w:ascii="TH SarabunPSK" w:hAnsi="TH SarabunPSK" w:cs="TH SarabunPSK"/>
+                <w:sz w:val="32"/>
+                <w:szCs w:val="32"/>
+                <w:lang w:bidi="th-TH"/>
+              </w:rPr>
+              <w:t>0</w:t>
+            </w:r>
           </w:p>
         </w:tc>
         <w:tc>
@@ -14424,13 +16831,23 @@
           </w:tcPr>
           <w:p>
             <w:pPr>
-              <w:rPr>
-                <w:rFonts w:ascii="TH SarabunPSK" w:hAnsi="TH SarabunPSK" w:cs="TH SarabunPSK"/>
-                <w:sz w:val="32"/>
-                <w:szCs w:val="32"/>
-                <w:lang w:bidi="th-TH"/>
-              </w:rPr>
-            </w:pPr>
+              <w:jc w:val="center"/>
+              <w:rPr>
+                <w:rFonts w:ascii="TH SarabunPSK" w:hAnsi="TH SarabunPSK" w:cs="TH SarabunPSK"/>
+                <w:sz w:val="32"/>
+                <w:szCs w:val="32"/>
+                <w:lang w:bidi="th-TH"/>
+              </w:rPr>
+            </w:pPr>
+            <w:r>
+              <w:rPr>
+                <w:rFonts w:ascii="TH SarabunPSK" w:hAnsi="TH SarabunPSK" w:cs="TH SarabunPSK"/>
+                <w:sz w:val="32"/>
+                <w:szCs w:val="32"/>
+                <w:lang w:bidi="th-TH"/>
+              </w:rPr>
+              <w:t>0</w:t>
+            </w:r>
           </w:p>
         </w:tc>
         <w:tc>
@@ -14439,13 +16856,23 @@
           </w:tcPr>
           <w:p>
             <w:pPr>
-              <w:rPr>
-                <w:rFonts w:ascii="TH SarabunPSK" w:hAnsi="TH SarabunPSK" w:cs="TH SarabunPSK"/>
-                <w:sz w:val="32"/>
-                <w:szCs w:val="32"/>
-                <w:lang w:bidi="th-TH"/>
-              </w:rPr>
-            </w:pPr>
+              <w:jc w:val="center"/>
+              <w:rPr>
+                <w:rFonts w:ascii="TH SarabunPSK" w:hAnsi="TH SarabunPSK" w:cs="TH SarabunPSK"/>
+                <w:sz w:val="32"/>
+                <w:szCs w:val="32"/>
+                <w:lang w:bidi="th-TH"/>
+              </w:rPr>
+            </w:pPr>
+            <w:r>
+              <w:rPr>
+                <w:rFonts w:ascii="TH SarabunPSK" w:hAnsi="TH SarabunPSK" w:cs="TH SarabunPSK"/>
+                <w:sz w:val="32"/>
+                <w:szCs w:val="32"/>
+                <w:lang w:bidi="th-TH"/>
+              </w:rPr>
+              <w:t>-</w:t>
+            </w:r>
           </w:p>
         </w:tc>
         <w:tc>
@@ -14454,13 +16881,23 @@
           </w:tcPr>
           <w:p>
             <w:pPr>
-              <w:rPr>
-                <w:rFonts w:ascii="TH SarabunPSK" w:hAnsi="TH SarabunPSK" w:cs="TH SarabunPSK"/>
-                <w:sz w:val="32"/>
-                <w:szCs w:val="32"/>
-                <w:lang w:bidi="th-TH"/>
-              </w:rPr>
-            </w:pPr>
+              <w:jc w:val="center"/>
+              <w:rPr>
+                <w:rFonts w:ascii="TH SarabunPSK" w:hAnsi="TH SarabunPSK" w:cs="TH SarabunPSK"/>
+                <w:sz w:val="32"/>
+                <w:szCs w:val="32"/>
+                <w:lang w:bidi="th-TH"/>
+              </w:rPr>
+            </w:pPr>
+            <w:r>
+              <w:rPr>
+                <w:rFonts w:ascii="TH SarabunPSK" w:hAnsi="TH SarabunPSK" w:cs="TH SarabunPSK"/>
+                <w:sz w:val="32"/>
+                <w:szCs w:val="32"/>
+                <w:lang w:bidi="th-TH"/>
+              </w:rPr>
+              <w:t>-</w:t>
+            </w:r>
           </w:p>
         </w:tc>
       </w:tr>
@@ -14616,13 +17053,23 @@
           </w:tcPr>
           <w:p>
             <w:pPr>
-              <w:rPr>
-                <w:rFonts w:ascii="TH SarabunPSK" w:hAnsi="TH SarabunPSK" w:cs="TH SarabunPSK"/>
-                <w:sz w:val="32"/>
-                <w:szCs w:val="32"/>
-                <w:lang w:bidi="th-TH"/>
-              </w:rPr>
-            </w:pPr>
+              <w:jc w:val="center"/>
+              <w:rPr>
+                <w:rFonts w:ascii="TH SarabunPSK" w:hAnsi="TH SarabunPSK" w:cs="TH SarabunPSK"/>
+                <w:sz w:val="32"/>
+                <w:szCs w:val="32"/>
+                <w:lang w:bidi="th-TH"/>
+              </w:rPr>
+            </w:pPr>
+            <w:r>
+              <w:rPr>
+                <w:rFonts w:ascii="TH SarabunPSK" w:hAnsi="TH SarabunPSK" w:cs="TH SarabunPSK"/>
+                <w:sz w:val="32"/>
+                <w:szCs w:val="32"/>
+                <w:lang w:bidi="th-TH"/>
+              </w:rPr>
+              <w:t>12</w:t>
+            </w:r>
           </w:p>
         </w:tc>
         <w:tc>
@@ -14634,13 +17081,23 @@
           </w:tcPr>
           <w:p>
             <w:pPr>
-              <w:rPr>
-                <w:rFonts w:ascii="TH SarabunPSK" w:hAnsi="TH SarabunPSK" w:cs="TH SarabunPSK"/>
-                <w:sz w:val="32"/>
-                <w:szCs w:val="32"/>
-                <w:lang w:bidi="th-TH"/>
-              </w:rPr>
-            </w:pPr>
+              <w:jc w:val="center"/>
+              <w:rPr>
+                <w:rFonts w:ascii="TH SarabunPSK" w:hAnsi="TH SarabunPSK" w:cs="TH SarabunPSK"/>
+                <w:sz w:val="32"/>
+                <w:szCs w:val="32"/>
+                <w:lang w:bidi="th-TH"/>
+              </w:rPr>
+            </w:pPr>
+            <w:r>
+              <w:rPr>
+                <w:rFonts w:ascii="TH SarabunPSK" w:hAnsi="TH SarabunPSK" w:cs="TH SarabunPSK"/>
+                <w:sz w:val="32"/>
+                <w:szCs w:val="32"/>
+                <w:lang w:bidi="th-TH"/>
+              </w:rPr>
+              <w:t>11</w:t>
+            </w:r>
           </w:p>
         </w:tc>
         <w:tc>
@@ -14652,13 +17109,23 @@
           </w:tcPr>
           <w:p>
             <w:pPr>
-              <w:rPr>
-                <w:rFonts w:ascii="TH SarabunPSK" w:hAnsi="TH SarabunPSK" w:cs="TH SarabunPSK"/>
-                <w:sz w:val="32"/>
-                <w:szCs w:val="32"/>
-                <w:lang w:bidi="th-TH"/>
-              </w:rPr>
-            </w:pPr>
+              <w:jc w:val="center"/>
+              <w:rPr>
+                <w:rFonts w:ascii="TH SarabunPSK" w:hAnsi="TH SarabunPSK" w:cs="TH SarabunPSK"/>
+                <w:sz w:val="32"/>
+                <w:szCs w:val="32"/>
+                <w:lang w:bidi="th-TH"/>
+              </w:rPr>
+            </w:pPr>
+            <w:r>
+              <w:rPr>
+                <w:rFonts w:ascii="TH SarabunPSK" w:hAnsi="TH SarabunPSK" w:cs="TH SarabunPSK"/>
+                <w:sz w:val="32"/>
+                <w:szCs w:val="32"/>
+                <w:lang w:bidi="th-TH"/>
+              </w:rPr>
+              <w:t>1</w:t>
+            </w:r>
           </w:p>
         </w:tc>
         <w:tc>
@@ -14670,13 +17137,23 @@
           </w:tcPr>
           <w:p>
             <w:pPr>
-              <w:rPr>
-                <w:rFonts w:ascii="TH SarabunPSK" w:hAnsi="TH SarabunPSK" w:cs="TH SarabunPSK"/>
-                <w:sz w:val="32"/>
-                <w:szCs w:val="32"/>
-                <w:lang w:bidi="th-TH"/>
-              </w:rPr>
-            </w:pPr>
+              <w:jc w:val="center"/>
+              <w:rPr>
+                <w:rFonts w:ascii="TH SarabunPSK" w:hAnsi="TH SarabunPSK" w:cs="TH SarabunPSK"/>
+                <w:sz w:val="32"/>
+                <w:szCs w:val="32"/>
+                <w:lang w:bidi="th-TH"/>
+              </w:rPr>
+            </w:pPr>
+            <w:r>
+              <w:rPr>
+                <w:rFonts w:ascii="TH SarabunPSK" w:hAnsi="TH SarabunPSK" w:cs="TH SarabunPSK"/>
+                <w:sz w:val="32"/>
+                <w:szCs w:val="32"/>
+                <w:lang w:bidi="th-TH"/>
+              </w:rPr>
+              <w:t>0</w:t>
+            </w:r>
           </w:p>
         </w:tc>
         <w:tc>
@@ -14688,13 +17165,23 @@
           </w:tcPr>
           <w:p>
             <w:pPr>
-              <w:rPr>
-                <w:rFonts w:ascii="TH SarabunPSK" w:hAnsi="TH SarabunPSK" w:cs="TH SarabunPSK"/>
-                <w:sz w:val="32"/>
-                <w:szCs w:val="32"/>
-                <w:lang w:bidi="th-TH"/>
-              </w:rPr>
-            </w:pPr>
+              <w:jc w:val="center"/>
+              <w:rPr>
+                <w:rFonts w:ascii="TH SarabunPSK" w:hAnsi="TH SarabunPSK" w:cs="TH SarabunPSK"/>
+                <w:sz w:val="32"/>
+                <w:szCs w:val="32"/>
+                <w:lang w:bidi="th-TH"/>
+              </w:rPr>
+            </w:pPr>
+            <w:r>
+              <w:rPr>
+                <w:rFonts w:ascii="TH SarabunPSK" w:hAnsi="TH SarabunPSK" w:cs="TH SarabunPSK"/>
+                <w:sz w:val="32"/>
+                <w:szCs w:val="32"/>
+                <w:lang w:bidi="th-TH"/>
+              </w:rPr>
+              <w:t>0</w:t>
+            </w:r>
           </w:p>
         </w:tc>
         <w:tc>
@@ -14706,13 +17193,23 @@
           </w:tcPr>
           <w:p>
             <w:pPr>
-              <w:rPr>
-                <w:rFonts w:ascii="TH SarabunPSK" w:hAnsi="TH SarabunPSK" w:cs="TH SarabunPSK"/>
-                <w:sz w:val="32"/>
-                <w:szCs w:val="32"/>
-                <w:lang w:bidi="th-TH"/>
-              </w:rPr>
-            </w:pPr>
+              <w:jc w:val="center"/>
+              <w:rPr>
+                <w:rFonts w:ascii="TH SarabunPSK" w:hAnsi="TH SarabunPSK" w:cs="TH SarabunPSK"/>
+                <w:sz w:val="32"/>
+                <w:szCs w:val="32"/>
+                <w:lang w:bidi="th-TH"/>
+              </w:rPr>
+            </w:pPr>
+            <w:r>
+              <w:rPr>
+                <w:rFonts w:ascii="TH SarabunPSK" w:hAnsi="TH SarabunPSK" w:cs="TH SarabunPSK"/>
+                <w:sz w:val="32"/>
+                <w:szCs w:val="32"/>
+                <w:lang w:bidi="th-TH"/>
+              </w:rPr>
+              <w:t>1</w:t>
+            </w:r>
           </w:p>
         </w:tc>
         <w:tc>
@@ -14724,13 +17221,23 @@
           </w:tcPr>
           <w:p>
             <w:pPr>
-              <w:rPr>
-                <w:rFonts w:ascii="TH SarabunPSK" w:hAnsi="TH SarabunPSK" w:cs="TH SarabunPSK"/>
-                <w:sz w:val="32"/>
-                <w:szCs w:val="32"/>
-                <w:lang w:bidi="th-TH"/>
-              </w:rPr>
-            </w:pPr>
+              <w:jc w:val="center"/>
+              <w:rPr>
+                <w:rFonts w:ascii="TH SarabunPSK" w:hAnsi="TH SarabunPSK" w:cs="TH SarabunPSK"/>
+                <w:sz w:val="32"/>
+                <w:szCs w:val="32"/>
+                <w:lang w:bidi="th-TH"/>
+              </w:rPr>
+            </w:pPr>
+            <w:r>
+              <w:rPr>
+                <w:rFonts w:ascii="TH SarabunPSK" w:hAnsi="TH SarabunPSK" w:cs="TH SarabunPSK"/>
+                <w:sz w:val="32"/>
+                <w:szCs w:val="32"/>
+                <w:lang w:bidi="th-TH"/>
+              </w:rPr>
+              <w:t>-</w:t>
+            </w:r>
           </w:p>
         </w:tc>
       </w:tr>
@@ -14769,7 +17276,6 @@
                 <w:cs/>
                 <w:lang w:bidi="th-TH"/>
               </w:rPr>
-              <w:lastRenderedPageBreak/>
               <w:t>รวม</w:t>
             </w:r>
           </w:p>
@@ -14786,13 +17292,23 @@
           </w:tcPr>
           <w:p>
             <w:pPr>
-              <w:rPr>
-                <w:rFonts w:ascii="TH SarabunPSK" w:hAnsi="TH SarabunPSK" w:cs="TH SarabunPSK"/>
-                <w:sz w:val="32"/>
-                <w:szCs w:val="32"/>
-                <w:lang w:bidi="th-TH"/>
-              </w:rPr>
-            </w:pPr>
+              <w:jc w:val="center"/>
+              <w:rPr>
+                <w:rFonts w:ascii="TH SarabunPSK" w:hAnsi="TH SarabunPSK" w:cs="TH SarabunPSK"/>
+                <w:sz w:val="32"/>
+                <w:szCs w:val="32"/>
+                <w:lang w:bidi="th-TH"/>
+              </w:rPr>
+            </w:pPr>
+            <w:r>
+              <w:rPr>
+                <w:rFonts w:ascii="TH SarabunPSK" w:hAnsi="TH SarabunPSK" w:cs="TH SarabunPSK"/>
+                <w:sz w:val="32"/>
+                <w:szCs w:val="32"/>
+                <w:lang w:bidi="th-TH"/>
+              </w:rPr>
+              <w:t>16</w:t>
+            </w:r>
           </w:p>
         </w:tc>
         <w:tc>
@@ -14807,13 +17323,23 @@
           </w:tcPr>
           <w:p>
             <w:pPr>
-              <w:rPr>
-                <w:rFonts w:ascii="TH SarabunPSK" w:hAnsi="TH SarabunPSK" w:cs="TH SarabunPSK"/>
-                <w:sz w:val="32"/>
-                <w:szCs w:val="32"/>
-                <w:lang w:bidi="th-TH"/>
-              </w:rPr>
-            </w:pPr>
+              <w:jc w:val="center"/>
+              <w:rPr>
+                <w:rFonts w:ascii="TH SarabunPSK" w:hAnsi="TH SarabunPSK" w:cs="TH SarabunPSK"/>
+                <w:sz w:val="32"/>
+                <w:szCs w:val="32"/>
+                <w:lang w:bidi="th-TH"/>
+              </w:rPr>
+            </w:pPr>
+            <w:r>
+              <w:rPr>
+                <w:rFonts w:ascii="TH SarabunPSK" w:hAnsi="TH SarabunPSK" w:cs="TH SarabunPSK"/>
+                <w:sz w:val="32"/>
+                <w:szCs w:val="32"/>
+                <w:lang w:bidi="th-TH"/>
+              </w:rPr>
+              <w:t>15</w:t>
+            </w:r>
           </w:p>
         </w:tc>
         <w:tc>
@@ -14828,13 +17354,23 @@
           </w:tcPr>
           <w:p>
             <w:pPr>
-              <w:rPr>
-                <w:rFonts w:ascii="TH SarabunPSK" w:hAnsi="TH SarabunPSK" w:cs="TH SarabunPSK"/>
-                <w:sz w:val="32"/>
-                <w:szCs w:val="32"/>
-                <w:lang w:bidi="th-TH"/>
-              </w:rPr>
-            </w:pPr>
+              <w:jc w:val="center"/>
+              <w:rPr>
+                <w:rFonts w:ascii="TH SarabunPSK" w:hAnsi="TH SarabunPSK" w:cs="TH SarabunPSK"/>
+                <w:sz w:val="32"/>
+                <w:szCs w:val="32"/>
+                <w:lang w:bidi="th-TH"/>
+              </w:rPr>
+            </w:pPr>
+            <w:r>
+              <w:rPr>
+                <w:rFonts w:ascii="TH SarabunPSK" w:hAnsi="TH SarabunPSK" w:cs="TH SarabunPSK"/>
+                <w:sz w:val="32"/>
+                <w:szCs w:val="32"/>
+                <w:lang w:bidi="th-TH"/>
+              </w:rPr>
+              <w:t>1</w:t>
+            </w:r>
           </w:p>
         </w:tc>
         <w:tc>
@@ -14849,13 +17385,23 @@
           </w:tcPr>
           <w:p>
             <w:pPr>
-              <w:rPr>
-                <w:rFonts w:ascii="TH SarabunPSK" w:hAnsi="TH SarabunPSK" w:cs="TH SarabunPSK"/>
-                <w:sz w:val="32"/>
-                <w:szCs w:val="32"/>
-                <w:lang w:bidi="th-TH"/>
-              </w:rPr>
-            </w:pPr>
+              <w:jc w:val="center"/>
+              <w:rPr>
+                <w:rFonts w:ascii="TH SarabunPSK" w:hAnsi="TH SarabunPSK" w:cs="TH SarabunPSK"/>
+                <w:sz w:val="32"/>
+                <w:szCs w:val="32"/>
+                <w:lang w:bidi="th-TH"/>
+              </w:rPr>
+            </w:pPr>
+            <w:r>
+              <w:rPr>
+                <w:rFonts w:ascii="TH SarabunPSK" w:hAnsi="TH SarabunPSK" w:cs="TH SarabunPSK"/>
+                <w:sz w:val="32"/>
+                <w:szCs w:val="32"/>
+                <w:lang w:bidi="th-TH"/>
+              </w:rPr>
+              <w:t>0</w:t>
+            </w:r>
           </w:p>
         </w:tc>
         <w:tc>
@@ -14870,13 +17416,23 @@
           </w:tcPr>
           <w:p>
             <w:pPr>
-              <w:rPr>
-                <w:rFonts w:ascii="TH SarabunPSK" w:hAnsi="TH SarabunPSK" w:cs="TH SarabunPSK"/>
-                <w:sz w:val="32"/>
-                <w:szCs w:val="32"/>
-                <w:lang w:bidi="th-TH"/>
-              </w:rPr>
-            </w:pPr>
+              <w:jc w:val="center"/>
+              <w:rPr>
+                <w:rFonts w:ascii="TH SarabunPSK" w:hAnsi="TH SarabunPSK" w:cs="TH SarabunPSK"/>
+                <w:sz w:val="32"/>
+                <w:szCs w:val="32"/>
+                <w:lang w:bidi="th-TH"/>
+              </w:rPr>
+            </w:pPr>
+            <w:r>
+              <w:rPr>
+                <w:rFonts w:ascii="TH SarabunPSK" w:hAnsi="TH SarabunPSK" w:cs="TH SarabunPSK"/>
+                <w:sz w:val="32"/>
+                <w:szCs w:val="32"/>
+                <w:lang w:bidi="th-TH"/>
+              </w:rPr>
+              <w:t>0</w:t>
+            </w:r>
           </w:p>
         </w:tc>
         <w:tc>
@@ -14891,13 +17447,23 @@
           </w:tcPr>
           <w:p>
             <w:pPr>
-              <w:rPr>
-                <w:rFonts w:ascii="TH SarabunPSK" w:hAnsi="TH SarabunPSK" w:cs="TH SarabunPSK"/>
-                <w:sz w:val="32"/>
-                <w:szCs w:val="32"/>
-                <w:lang w:bidi="th-TH"/>
-              </w:rPr>
-            </w:pPr>
+              <w:jc w:val="center"/>
+              <w:rPr>
+                <w:rFonts w:ascii="TH SarabunPSK" w:hAnsi="TH SarabunPSK" w:cs="TH SarabunPSK"/>
+                <w:sz w:val="32"/>
+                <w:szCs w:val="32"/>
+                <w:lang w:bidi="th-TH"/>
+              </w:rPr>
+            </w:pPr>
+            <w:r>
+              <w:rPr>
+                <w:rFonts w:ascii="TH SarabunPSK" w:hAnsi="TH SarabunPSK" w:cs="TH SarabunPSK"/>
+                <w:sz w:val="32"/>
+                <w:szCs w:val="32"/>
+                <w:lang w:bidi="th-TH"/>
+              </w:rPr>
+              <w:t>1</w:t>
+            </w:r>
           </w:p>
         </w:tc>
         <w:tc>
@@ -14912,13 +17478,23 @@
           </w:tcPr>
           <w:p>
             <w:pPr>
-              <w:rPr>
-                <w:rFonts w:ascii="TH SarabunPSK" w:hAnsi="TH SarabunPSK" w:cs="TH SarabunPSK"/>
-                <w:sz w:val="32"/>
-                <w:szCs w:val="32"/>
-                <w:lang w:bidi="th-TH"/>
-              </w:rPr>
-            </w:pPr>
+              <w:jc w:val="center"/>
+              <w:rPr>
+                <w:rFonts w:ascii="TH SarabunPSK" w:hAnsi="TH SarabunPSK" w:cs="TH SarabunPSK"/>
+                <w:sz w:val="32"/>
+                <w:szCs w:val="32"/>
+                <w:lang w:bidi="th-TH"/>
+              </w:rPr>
+            </w:pPr>
+            <w:r>
+              <w:rPr>
+                <w:rFonts w:ascii="TH SarabunPSK" w:hAnsi="TH SarabunPSK" w:cs="TH SarabunPSK"/>
+                <w:sz w:val="32"/>
+                <w:szCs w:val="32"/>
+                <w:lang w:bidi="th-TH"/>
+              </w:rPr>
+              <w:t>-</w:t>
+            </w:r>
           </w:p>
         </w:tc>
       </w:tr>
@@ -17422,7 +19998,6 @@
   <w:style w:type="character" w:default="1" w:styleId="DefaultParagraphFont">
     <w:name w:val="Default Paragraph Font"/>
     <w:uiPriority w:val="1"/>
-    <w:semiHidden/>
     <w:unhideWhenUsed/>
   </w:style>
   <w:style w:type="table" w:default="1" w:styleId="TableNormal">
@@ -17529,6 +20104,18 @@
     <w:rPr>
       <w:color w:val="0563C1" w:themeColor="hyperlink"/>
       <w:u w:val="single"/>
+    </w:rPr>
+  </w:style>
+  <w:style w:type="character" w:styleId="UnresolvedMention">
+    <w:name w:val="Unresolved Mention"/>
+    <w:basedOn w:val="DefaultParagraphFont"/>
+    <w:uiPriority w:val="99"/>
+    <w:semiHidden/>
+    <w:unhideWhenUsed/>
+    <w:rsid w:val="004D7FF0"/>
+    <w:rPr>
+      <w:color w:val="605E5C"/>
+      <w:shd w:val="clear" w:color="auto" w:fill="E1DFDD"/>
     </w:rPr>
   </w:style>
 </w:styles>

</xml_diff>